<commit_message>
lab2: add short system description
</commit_message>
<xml_diff>
--- a/Bacs.API/Лабораторная работа №2/Отчет.docx
+++ b/Bacs.API/Лабораторная работа №2/Отчет.docx
@@ -239,6 +239,24 @@
           <w:lang w:val="en-US"/>
         </w:rPr>
       </w:pPr>
+      <w:r>
+        <w:lastRenderedPageBreak/>
+        <w:t>Система</w:t>
+      </w:r>
+    </w:p>
+    <w:p>
+      <w:pPr>
+        <w:ind w:firstLine="0"/>
+      </w:pPr>
+      <w:r>
+        <w:t xml:space="preserve">Распределенная система, ориентированная на </w:t>
+      </w:r>
+      <w:r>
+        <w:t xml:space="preserve">управление задачами и проверку их решений в сфере </w:t>
+      </w:r>
+      <w:r>
+        <w:t>олимпиадного программирования.</w:t>
+      </w:r>
       <w:bookmarkStart w:id="0" w:name="_GoBack"/>
       <w:bookmarkEnd w:id="0"/>
     </w:p>

</xml_diff>

<commit_message>
update report: add fixed modules
</commit_message>
<xml_diff>
--- a/Bacs.API/Лабораторная работа №2/Отчет.docx
+++ b/Bacs.API/Лабораторная работа №2/Отчет.docx
@@ -1846,7 +1846,7 @@
           <v:shape id="_x0000_i1025" type="#_x0000_t75" style="width:466.5pt;height:442.5pt" o:ole="">
             <v:imagedata r:id="rId6" o:title=""/>
           </v:shape>
-          <o:OLEObject Type="Embed" ProgID="Visio.Drawing.11" ShapeID="_x0000_i1025" DrawAspect="Content" ObjectID="_1522587492" r:id="rId7"/>
+          <o:OLEObject Type="Embed" ProgID="Visio.Drawing.11" ShapeID="_x0000_i1025" DrawAspect="Content" ObjectID="_1522587857" r:id="rId7"/>
         </w:object>
       </w:r>
     </w:p>
@@ -1947,10 +1947,7 @@
         <w:t>).</w:t>
       </w:r>
     </w:p>
-    <w:p>
-      <w:bookmarkStart w:id="0" w:name="_GoBack"/>
-    </w:p>
-    <w:bookmarkEnd w:id="0"/>
+    <w:p/>
     <w:p>
       <w:pPr>
         <w:pStyle w:val="a5"/>
@@ -1970,10 +1967,1189 @@
     </w:p>
     <w:p>
       <w:pPr>
+        <w:jc w:val="center"/>
+        <w:rPr>
+          <w:rFonts w:cs="Times New Roman"/>
+          <w:szCs w:val="24"/>
+          <w:lang w:val="en-US"/>
+        </w:rPr>
+      </w:pPr>
+      <w:r>
+        <w:rPr>
+          <w:rFonts w:cs="Times New Roman"/>
+          <w:szCs w:val="24"/>
+          <w:lang w:val="en-US"/>
+        </w:rPr>
+        <w:t>Archive API</w:t>
+      </w:r>
+    </w:p>
+    <w:p>
+      <w:pPr>
+        <w:pStyle w:val="a5"/>
+        <w:numPr>
+          <w:ilvl w:val="0"/>
+          <w:numId w:val="5"/>
+        </w:numPr>
+        <w:spacing w:after="200" w:line="276" w:lineRule="auto"/>
+        <w:jc w:val="left"/>
+        <w:rPr>
+          <w:rFonts w:cs="Times New Roman"/>
+          <w:szCs w:val="24"/>
+        </w:rPr>
+      </w:pPr>
+      <w:r>
+        <w:rPr>
+          <w:rFonts w:cs="Times New Roman"/>
+          <w:szCs w:val="24"/>
+          <w:lang w:val="en-US"/>
+        </w:rPr>
+        <w:t>Archive API (Backend)</w:t>
+      </w:r>
+    </w:p>
+    <w:p>
+      <w:pPr>
+        <w:pStyle w:val="a5"/>
+        <w:numPr>
+          <w:ilvl w:val="1"/>
+          <w:numId w:val="5"/>
+        </w:numPr>
+        <w:spacing w:after="200" w:line="276" w:lineRule="auto"/>
+        <w:jc w:val="left"/>
+        <w:rPr>
+          <w:rFonts w:cs="Times New Roman"/>
+          <w:szCs w:val="24"/>
+        </w:rPr>
+      </w:pPr>
+      <w:r>
+        <w:rPr>
+          <w:rFonts w:cs="Times New Roman"/>
+          <w:szCs w:val="24"/>
+        </w:rPr>
+        <w:t xml:space="preserve"> Модуль получения множества</w:t>
+      </w:r>
+      <w:r>
+        <w:rPr>
+          <w:rFonts w:cs="Times New Roman"/>
+          <w:szCs w:val="24"/>
+        </w:rPr>
+        <w:t xml:space="preserve"> задач</w:t>
+      </w:r>
+    </w:p>
+    <w:p>
+      <w:pPr>
+        <w:pStyle w:val="a5"/>
+        <w:numPr>
+          <w:ilvl w:val="1"/>
+          <w:numId w:val="5"/>
+        </w:numPr>
+        <w:spacing w:after="200" w:line="276" w:lineRule="auto"/>
+        <w:jc w:val="left"/>
+        <w:rPr>
+          <w:rFonts w:cs="Times New Roman"/>
+          <w:szCs w:val="24"/>
+        </w:rPr>
+      </w:pPr>
+      <w:r>
+        <w:rPr>
+          <w:rFonts w:cs="Times New Roman"/>
+          <w:szCs w:val="24"/>
+        </w:rPr>
+        <w:t xml:space="preserve"> Модуль получения ссылки на условие задачи</w:t>
+      </w:r>
+    </w:p>
+    <w:p>
+      <w:pPr>
+        <w:pStyle w:val="a5"/>
+        <w:numPr>
+          <w:ilvl w:val="1"/>
+          <w:numId w:val="5"/>
+        </w:numPr>
+        <w:spacing w:after="200" w:line="276" w:lineRule="auto"/>
+        <w:jc w:val="left"/>
+        <w:rPr>
+          <w:rFonts w:cs="Times New Roman"/>
+          <w:szCs w:val="24"/>
+        </w:rPr>
+      </w:pPr>
+      <w:r>
+        <w:rPr>
+          <w:rFonts w:cs="Times New Roman"/>
+          <w:szCs w:val="24"/>
+        </w:rPr>
+        <w:t xml:space="preserve"> Модуль страта</w:t>
+      </w:r>
+    </w:p>
+    <w:p>
+      <w:pPr>
+        <w:pStyle w:val="a5"/>
+        <w:numPr>
+          <w:ilvl w:val="0"/>
+          <w:numId w:val="5"/>
+        </w:numPr>
+        <w:spacing w:after="200" w:line="276" w:lineRule="auto"/>
+        <w:jc w:val="left"/>
+        <w:rPr>
+          <w:rFonts w:cs="Times New Roman"/>
+          <w:szCs w:val="24"/>
+        </w:rPr>
+      </w:pPr>
+      <w:r>
+        <w:rPr>
+          <w:rFonts w:cs="Times New Roman"/>
+          <w:szCs w:val="24"/>
+          <w:lang w:val="en-US"/>
+        </w:rPr>
+        <w:t>Archive API Spec (Frontend)</w:t>
+      </w:r>
+    </w:p>
+    <w:p>
+      <w:pPr>
+        <w:pStyle w:val="a5"/>
+        <w:numPr>
+          <w:ilvl w:val="1"/>
+          <w:numId w:val="5"/>
+        </w:numPr>
+        <w:spacing w:after="200" w:line="276" w:lineRule="auto"/>
+        <w:jc w:val="left"/>
+        <w:rPr>
+          <w:rFonts w:cs="Times New Roman"/>
+          <w:szCs w:val="24"/>
+        </w:rPr>
+      </w:pPr>
+      <w:r>
+        <w:rPr>
+          <w:rFonts w:cs="Times New Roman"/>
+          <w:szCs w:val="24"/>
+        </w:rPr>
+        <w:t xml:space="preserve"> Модуль страницы спецификации</w:t>
+      </w:r>
+    </w:p>
+    <w:p>
+      <w:pPr>
+        <w:pStyle w:val="a5"/>
+        <w:numPr>
+          <w:ilvl w:val="0"/>
+          <w:numId w:val="5"/>
+        </w:numPr>
+        <w:spacing w:after="200" w:line="276" w:lineRule="auto"/>
+        <w:jc w:val="left"/>
+        <w:rPr>
+          <w:rFonts w:cs="Times New Roman"/>
+          <w:szCs w:val="24"/>
+        </w:rPr>
+      </w:pPr>
+      <w:r>
+        <w:rPr>
+          <w:rFonts w:cs="Times New Roman"/>
+          <w:szCs w:val="24"/>
+        </w:rPr>
+        <w:t xml:space="preserve">Подсистема </w:t>
+      </w:r>
+      <w:proofErr w:type="spellStart"/>
+      <w:r>
+        <w:rPr>
+          <w:rFonts w:cs="Times New Roman"/>
+          <w:szCs w:val="24"/>
+        </w:rPr>
+        <w:t>репозиториев</w:t>
+      </w:r>
+      <w:proofErr w:type="spellEnd"/>
+    </w:p>
+    <w:p>
+      <w:pPr>
+        <w:pStyle w:val="a5"/>
+        <w:numPr>
+          <w:ilvl w:val="1"/>
+          <w:numId w:val="5"/>
+        </w:numPr>
+        <w:spacing w:after="200" w:line="276" w:lineRule="auto"/>
+        <w:jc w:val="left"/>
+        <w:rPr>
+          <w:rFonts w:cs="Times New Roman"/>
+          <w:szCs w:val="24"/>
+        </w:rPr>
+      </w:pPr>
+      <w:r>
+        <w:rPr>
+          <w:rFonts w:cs="Times New Roman"/>
+          <w:szCs w:val="24"/>
+        </w:rPr>
+        <w:t xml:space="preserve"> Модуль добавления записи</w:t>
+      </w:r>
+    </w:p>
+    <w:p>
+      <w:pPr>
+        <w:pStyle w:val="a5"/>
+        <w:numPr>
+          <w:ilvl w:val="1"/>
+          <w:numId w:val="5"/>
+        </w:numPr>
+        <w:spacing w:after="200" w:line="276" w:lineRule="auto"/>
+        <w:jc w:val="left"/>
+        <w:rPr>
+          <w:rFonts w:cs="Times New Roman"/>
+          <w:szCs w:val="24"/>
+        </w:rPr>
+      </w:pPr>
+      <w:r>
+        <w:rPr>
+          <w:rFonts w:cs="Times New Roman"/>
+          <w:szCs w:val="24"/>
+        </w:rPr>
+        <w:t xml:space="preserve"> Модуль получения записи</w:t>
+      </w:r>
+    </w:p>
+    <w:p>
+      <w:pPr>
+        <w:pStyle w:val="a5"/>
+        <w:numPr>
+          <w:ilvl w:val="1"/>
+          <w:numId w:val="5"/>
+        </w:numPr>
+        <w:spacing w:after="200" w:line="276" w:lineRule="auto"/>
+        <w:jc w:val="left"/>
+        <w:rPr>
+          <w:rFonts w:cs="Times New Roman"/>
+          <w:szCs w:val="24"/>
+        </w:rPr>
+      </w:pPr>
+      <w:r>
+        <w:rPr>
+          <w:rFonts w:cs="Times New Roman"/>
+          <w:szCs w:val="24"/>
+        </w:rPr>
+        <w:t xml:space="preserve"> Модуль обновления записи</w:t>
+      </w:r>
+    </w:p>
+    <w:p>
+      <w:pPr>
+        <w:pStyle w:val="a5"/>
+        <w:numPr>
+          <w:ilvl w:val="1"/>
+          <w:numId w:val="5"/>
+        </w:numPr>
+        <w:spacing w:after="200" w:line="276" w:lineRule="auto"/>
+        <w:jc w:val="left"/>
+        <w:rPr>
+          <w:rFonts w:cs="Times New Roman"/>
+          <w:szCs w:val="24"/>
+        </w:rPr>
+      </w:pPr>
+      <w:r>
+        <w:rPr>
+          <w:rFonts w:cs="Times New Roman"/>
+          <w:szCs w:val="24"/>
+        </w:rPr>
+        <w:t xml:space="preserve"> Модуль удаления записи</w:t>
+      </w:r>
+    </w:p>
+    <w:p>
+      <w:pPr>
+        <w:pStyle w:val="a5"/>
+        <w:numPr>
+          <w:ilvl w:val="0"/>
+          <w:numId w:val="5"/>
+        </w:numPr>
+        <w:spacing w:after="200" w:line="276" w:lineRule="auto"/>
+        <w:jc w:val="left"/>
+        <w:rPr>
+          <w:rFonts w:cs="Times New Roman"/>
+          <w:szCs w:val="24"/>
+        </w:rPr>
+      </w:pPr>
+      <w:r>
+        <w:rPr>
+          <w:rFonts w:cs="Times New Roman"/>
+          <w:szCs w:val="24"/>
+        </w:rPr>
+        <w:t>Подсистема ролей</w:t>
+      </w:r>
+    </w:p>
+    <w:p>
+      <w:pPr>
+        <w:pStyle w:val="a5"/>
+        <w:numPr>
+          <w:ilvl w:val="1"/>
+          <w:numId w:val="5"/>
+        </w:numPr>
+        <w:spacing w:after="200" w:line="276" w:lineRule="auto"/>
+        <w:jc w:val="left"/>
+        <w:rPr>
+          <w:rFonts w:cs="Times New Roman"/>
+          <w:szCs w:val="24"/>
+        </w:rPr>
+      </w:pPr>
+      <w:r>
+        <w:rPr>
+          <w:rFonts w:cs="Times New Roman"/>
+          <w:szCs w:val="24"/>
+        </w:rPr>
+        <w:t xml:space="preserve"> Модуль установки ограничения на выполнение метода по ролям</w:t>
+      </w:r>
+    </w:p>
+    <w:p>
+      <w:pPr>
+        <w:pStyle w:val="a5"/>
+        <w:numPr>
+          <w:ilvl w:val="0"/>
+          <w:numId w:val="5"/>
+        </w:numPr>
+        <w:spacing w:after="200" w:line="276" w:lineRule="auto"/>
+        <w:jc w:val="left"/>
+        <w:rPr>
+          <w:rFonts w:cs="Times New Roman"/>
+          <w:szCs w:val="24"/>
+        </w:rPr>
+      </w:pPr>
+      <w:r>
+        <w:rPr>
+          <w:rFonts w:cs="Times New Roman"/>
+          <w:szCs w:val="24"/>
+        </w:rPr>
+        <w:t>Подсистема авторизации</w:t>
+      </w:r>
+    </w:p>
+    <w:p>
+      <w:pPr>
+        <w:pStyle w:val="a5"/>
+        <w:numPr>
+          <w:ilvl w:val="1"/>
+          <w:numId w:val="5"/>
+        </w:numPr>
+        <w:spacing w:after="200" w:line="276" w:lineRule="auto"/>
+        <w:jc w:val="left"/>
+        <w:rPr>
+          <w:rFonts w:cs="Times New Roman"/>
+          <w:szCs w:val="24"/>
+        </w:rPr>
+      </w:pPr>
+      <w:r>
+        <w:rPr>
+          <w:rFonts w:cs="Times New Roman"/>
+          <w:szCs w:val="24"/>
+        </w:rPr>
+        <w:t xml:space="preserve"> Модуль проверки правильности и существования </w:t>
+      </w:r>
+      <w:proofErr w:type="spellStart"/>
+      <w:r>
+        <w:rPr>
+          <w:rFonts w:cs="Times New Roman"/>
+          <w:szCs w:val="24"/>
+        </w:rPr>
+        <w:t>токена</w:t>
+      </w:r>
+      <w:proofErr w:type="spellEnd"/>
+    </w:p>
+    <w:p>
+      <w:pPr>
+        <w:pStyle w:val="a5"/>
+        <w:numPr>
+          <w:ilvl w:val="1"/>
+          <w:numId w:val="5"/>
+        </w:numPr>
+        <w:spacing w:after="200" w:line="276" w:lineRule="auto"/>
+        <w:jc w:val="left"/>
+        <w:rPr>
+          <w:rFonts w:cs="Times New Roman"/>
+          <w:szCs w:val="24"/>
+        </w:rPr>
+      </w:pPr>
+      <w:r>
+        <w:rPr>
+          <w:rFonts w:cs="Times New Roman"/>
+          <w:szCs w:val="24"/>
+        </w:rPr>
+        <w:t xml:space="preserve"> Модуль получения данных из </w:t>
+      </w:r>
+      <w:proofErr w:type="spellStart"/>
+      <w:r>
+        <w:rPr>
+          <w:rFonts w:cs="Times New Roman"/>
+          <w:szCs w:val="24"/>
+        </w:rPr>
+        <w:t>токена</w:t>
+      </w:r>
+      <w:proofErr w:type="spellEnd"/>
+    </w:p>
+    <w:p>
+      <w:pPr>
+        <w:pStyle w:val="a5"/>
+        <w:numPr>
+          <w:ilvl w:val="0"/>
+          <w:numId w:val="5"/>
+        </w:numPr>
+        <w:spacing w:after="200" w:line="276" w:lineRule="auto"/>
+        <w:jc w:val="left"/>
+        <w:rPr>
+          <w:rFonts w:cs="Times New Roman"/>
+          <w:szCs w:val="24"/>
+        </w:rPr>
+      </w:pPr>
+      <w:r>
+        <w:rPr>
+          <w:rFonts w:cs="Times New Roman"/>
+          <w:szCs w:val="24"/>
+        </w:rPr>
+        <w:t>Подсистема управления архивом</w:t>
+      </w:r>
+      <w:r>
+        <w:rPr>
+          <w:rFonts w:cs="Times New Roman"/>
+          <w:szCs w:val="24"/>
+        </w:rPr>
+        <w:t xml:space="preserve"> </w:t>
+      </w:r>
+    </w:p>
+    <w:p>
+      <w:pPr>
+        <w:pStyle w:val="a5"/>
+        <w:numPr>
+          <w:ilvl w:val="1"/>
+          <w:numId w:val="5"/>
+        </w:numPr>
+        <w:spacing w:after="200" w:line="276" w:lineRule="auto"/>
+        <w:jc w:val="left"/>
+        <w:rPr>
+          <w:rFonts w:cs="Times New Roman"/>
+          <w:szCs w:val="24"/>
+        </w:rPr>
+      </w:pPr>
+      <w:r>
+        <w:rPr>
+          <w:rFonts w:cs="Times New Roman"/>
+          <w:szCs w:val="24"/>
+        </w:rPr>
+        <w:t xml:space="preserve"> Модуль получения множества задач</w:t>
+      </w:r>
+    </w:p>
+    <w:p>
+      <w:pPr>
+        <w:pStyle w:val="a5"/>
+        <w:numPr>
+          <w:ilvl w:val="1"/>
+          <w:numId w:val="5"/>
+        </w:numPr>
+        <w:spacing w:after="200" w:line="276" w:lineRule="auto"/>
+        <w:jc w:val="left"/>
+        <w:rPr>
+          <w:rFonts w:cs="Times New Roman"/>
+          <w:szCs w:val="24"/>
+        </w:rPr>
+      </w:pPr>
+      <w:r>
+        <w:rPr>
+          <w:rFonts w:cs="Times New Roman"/>
+          <w:szCs w:val="24"/>
+        </w:rPr>
+        <w:t xml:space="preserve"> Модуль получения ссылки на условие</w:t>
+      </w:r>
+    </w:p>
+    <w:p>
+      <w:pPr>
+        <w:rPr>
+          <w:rFonts w:cs="Times New Roman"/>
+          <w:szCs w:val="24"/>
+        </w:rPr>
+      </w:pPr>
+    </w:p>
+    <w:p>
+      <w:pPr>
+        <w:jc w:val="center"/>
+        <w:rPr>
+          <w:rFonts w:cs="Times New Roman"/>
+          <w:szCs w:val="24"/>
+          <w:lang w:val="en-US"/>
+        </w:rPr>
+      </w:pPr>
+      <w:r>
+        <w:rPr>
+          <w:rFonts w:cs="Times New Roman"/>
+          <w:szCs w:val="24"/>
+          <w:lang w:val="en-US"/>
+        </w:rPr>
+        <w:t>Executor API</w:t>
+      </w:r>
+    </w:p>
+    <w:p>
+      <w:pPr>
+        <w:pStyle w:val="a5"/>
+        <w:numPr>
+          <w:ilvl w:val="0"/>
+          <w:numId w:val="6"/>
+        </w:numPr>
+        <w:spacing w:after="200" w:line="276" w:lineRule="auto"/>
+        <w:jc w:val="left"/>
+        <w:rPr>
+          <w:rFonts w:cs="Times New Roman"/>
+          <w:szCs w:val="24"/>
+          <w:lang w:val="en-US"/>
+        </w:rPr>
+      </w:pPr>
+      <w:bookmarkStart w:id="0" w:name="_GoBack"/>
+      <w:bookmarkEnd w:id="0"/>
+      <w:r>
+        <w:rPr>
+          <w:rFonts w:cs="Times New Roman"/>
+          <w:szCs w:val="24"/>
+        </w:rPr>
+        <w:t>Очередь решений</w:t>
+      </w:r>
+    </w:p>
+    <w:p>
+      <w:pPr>
+        <w:pStyle w:val="a5"/>
+        <w:numPr>
+          <w:ilvl w:val="1"/>
+          <w:numId w:val="6"/>
+        </w:numPr>
+        <w:spacing w:after="200" w:line="276" w:lineRule="auto"/>
+        <w:jc w:val="left"/>
+        <w:rPr>
+          <w:rFonts w:cs="Times New Roman"/>
+          <w:szCs w:val="24"/>
+        </w:rPr>
+      </w:pPr>
+      <w:r>
+        <w:rPr>
+          <w:rFonts w:cs="Times New Roman"/>
+          <w:szCs w:val="24"/>
+        </w:rPr>
+        <w:t xml:space="preserve"> Модуль добавления решения в очередь</w:t>
+      </w:r>
+    </w:p>
+    <w:p>
+      <w:pPr>
+        <w:pStyle w:val="a5"/>
+        <w:numPr>
+          <w:ilvl w:val="1"/>
+          <w:numId w:val="6"/>
+        </w:numPr>
+        <w:spacing w:after="200" w:line="276" w:lineRule="auto"/>
+        <w:jc w:val="left"/>
+        <w:rPr>
+          <w:rFonts w:cs="Times New Roman"/>
+          <w:szCs w:val="24"/>
+        </w:rPr>
+      </w:pPr>
+      <w:r>
+        <w:rPr>
+          <w:rFonts w:cs="Times New Roman"/>
+          <w:szCs w:val="24"/>
+        </w:rPr>
+        <w:t xml:space="preserve"> Модуль получения результата из очереди</w:t>
+      </w:r>
+    </w:p>
+    <w:p>
+      <w:pPr>
+        <w:pStyle w:val="a5"/>
+        <w:numPr>
+          <w:ilvl w:val="0"/>
+          <w:numId w:val="6"/>
+        </w:numPr>
+        <w:spacing w:after="200" w:line="276" w:lineRule="auto"/>
+        <w:jc w:val="left"/>
+        <w:rPr>
+          <w:rFonts w:cs="Times New Roman"/>
+          <w:szCs w:val="24"/>
+          <w:lang w:val="en-US"/>
+        </w:rPr>
+      </w:pPr>
+      <w:r>
+        <w:rPr>
+          <w:rFonts w:cs="Times New Roman"/>
+          <w:szCs w:val="24"/>
+          <w:lang w:val="en-US"/>
+        </w:rPr>
+        <w:t>Executor API (Backend)</w:t>
+      </w:r>
+    </w:p>
+    <w:p>
+      <w:pPr>
+        <w:pStyle w:val="a5"/>
+        <w:numPr>
+          <w:ilvl w:val="1"/>
+          <w:numId w:val="6"/>
+        </w:numPr>
+        <w:spacing w:after="200" w:line="276" w:lineRule="auto"/>
+        <w:jc w:val="left"/>
+        <w:rPr>
+          <w:rFonts w:cs="Times New Roman"/>
+          <w:szCs w:val="24"/>
+        </w:rPr>
+      </w:pPr>
+      <w:r>
+        <w:rPr>
+          <w:rFonts w:cs="Times New Roman"/>
+          <w:szCs w:val="24"/>
+        </w:rPr>
+        <w:t xml:space="preserve"> Модуль отправки множества</w:t>
+      </w:r>
+      <w:r>
+        <w:rPr>
+          <w:rFonts w:cs="Times New Roman"/>
+          <w:szCs w:val="24"/>
+        </w:rPr>
+        <w:t xml:space="preserve"> решений на проверку</w:t>
+      </w:r>
+    </w:p>
+    <w:p>
+      <w:pPr>
+        <w:pStyle w:val="a5"/>
+        <w:numPr>
+          <w:ilvl w:val="1"/>
+          <w:numId w:val="6"/>
+        </w:numPr>
+        <w:spacing w:after="200" w:line="276" w:lineRule="auto"/>
+        <w:jc w:val="left"/>
+        <w:rPr>
+          <w:rFonts w:cs="Times New Roman"/>
+          <w:szCs w:val="24"/>
+        </w:rPr>
+      </w:pPr>
+      <w:r>
+        <w:rPr>
+          <w:rFonts w:cs="Times New Roman"/>
+          <w:szCs w:val="24"/>
+        </w:rPr>
+        <w:t xml:space="preserve"> Модуль перепроверки множества</w:t>
+      </w:r>
+      <w:r>
+        <w:rPr>
+          <w:rFonts w:cs="Times New Roman"/>
+          <w:szCs w:val="24"/>
+        </w:rPr>
+        <w:t xml:space="preserve"> решений</w:t>
+      </w:r>
+    </w:p>
+    <w:p>
+      <w:pPr>
+        <w:pStyle w:val="a5"/>
+        <w:numPr>
+          <w:ilvl w:val="1"/>
+          <w:numId w:val="6"/>
+        </w:numPr>
+        <w:spacing w:after="200" w:line="276" w:lineRule="auto"/>
+        <w:jc w:val="left"/>
+        <w:rPr>
+          <w:rFonts w:cs="Times New Roman"/>
+          <w:szCs w:val="24"/>
+        </w:rPr>
+      </w:pPr>
+      <w:r>
+        <w:rPr>
+          <w:rFonts w:cs="Times New Roman"/>
+          <w:szCs w:val="24"/>
+        </w:rPr>
+        <w:t xml:space="preserve"> Модуль получения множества результатов</w:t>
+      </w:r>
+    </w:p>
+    <w:p>
+      <w:pPr>
+        <w:pStyle w:val="a5"/>
+        <w:numPr>
+          <w:ilvl w:val="1"/>
+          <w:numId w:val="6"/>
+        </w:numPr>
+        <w:spacing w:after="200" w:line="276" w:lineRule="auto"/>
+        <w:jc w:val="left"/>
+        <w:rPr>
+          <w:rFonts w:cs="Times New Roman"/>
+          <w:szCs w:val="24"/>
+        </w:rPr>
+      </w:pPr>
+      <w:r>
+        <w:rPr>
+          <w:rFonts w:cs="Times New Roman"/>
+          <w:szCs w:val="24"/>
+        </w:rPr>
+        <w:t xml:space="preserve"> </w:t>
+      </w:r>
+      <w:r>
+        <w:rPr>
+          <w:rFonts w:cs="Times New Roman"/>
+          <w:szCs w:val="24"/>
+        </w:rPr>
+        <w:t>Модуль получения спис</w:t>
+      </w:r>
+      <w:r>
+        <w:rPr>
+          <w:rFonts w:cs="Times New Roman"/>
+          <w:szCs w:val="24"/>
+        </w:rPr>
+        <w:t>к</w:t>
+      </w:r>
+      <w:r>
+        <w:rPr>
+          <w:rFonts w:cs="Times New Roman"/>
+          <w:szCs w:val="24"/>
+        </w:rPr>
+        <w:t>а</w:t>
+      </w:r>
+      <w:r>
+        <w:rPr>
+          <w:rFonts w:cs="Times New Roman"/>
+          <w:szCs w:val="24"/>
+        </w:rPr>
+        <w:t xml:space="preserve"> поддерж</w:t>
+      </w:r>
+      <w:r>
+        <w:rPr>
+          <w:rFonts w:cs="Times New Roman"/>
+          <w:szCs w:val="24"/>
+        </w:rPr>
+        <w:t>иваемых языков программирования</w:t>
+      </w:r>
+    </w:p>
+    <w:p>
+      <w:pPr>
+        <w:pStyle w:val="a5"/>
+        <w:numPr>
+          <w:ilvl w:val="1"/>
+          <w:numId w:val="6"/>
+        </w:numPr>
+        <w:spacing w:after="200" w:line="276" w:lineRule="auto"/>
+        <w:jc w:val="left"/>
+        <w:rPr>
+          <w:rFonts w:cs="Times New Roman"/>
+          <w:szCs w:val="24"/>
+        </w:rPr>
+      </w:pPr>
+      <w:r>
+        <w:rPr>
+          <w:rFonts w:cs="Times New Roman"/>
+          <w:szCs w:val="24"/>
+        </w:rPr>
+        <w:t xml:space="preserve"> Модуль старта</w:t>
+      </w:r>
+    </w:p>
+    <w:p>
+      <w:pPr>
+        <w:pStyle w:val="a5"/>
+        <w:numPr>
+          <w:ilvl w:val="0"/>
+          <w:numId w:val="6"/>
+        </w:numPr>
+        <w:spacing w:after="200" w:line="276" w:lineRule="auto"/>
+        <w:jc w:val="left"/>
+        <w:rPr>
+          <w:rFonts w:cs="Times New Roman"/>
+          <w:szCs w:val="24"/>
+        </w:rPr>
+      </w:pPr>
+      <w:r>
+        <w:rPr>
+          <w:rFonts w:cs="Times New Roman"/>
+          <w:szCs w:val="24"/>
+          <w:lang w:val="en-US"/>
+        </w:rPr>
+        <w:t>Executor API Spec (Frontend)</w:t>
+      </w:r>
+      <w:r>
+        <w:rPr>
+          <w:rFonts w:cs="Times New Roman"/>
+          <w:szCs w:val="24"/>
+        </w:rPr>
+        <w:t xml:space="preserve"> </w:t>
+      </w:r>
+    </w:p>
+    <w:p>
+      <w:pPr>
+        <w:pStyle w:val="a5"/>
+        <w:numPr>
+          <w:ilvl w:val="1"/>
+          <w:numId w:val="6"/>
+        </w:numPr>
+        <w:spacing w:after="200" w:line="276" w:lineRule="auto"/>
+        <w:jc w:val="left"/>
+        <w:rPr>
+          <w:rFonts w:cs="Times New Roman"/>
+          <w:szCs w:val="24"/>
+        </w:rPr>
+      </w:pPr>
+      <w:r>
+        <w:rPr>
+          <w:rFonts w:cs="Times New Roman"/>
+          <w:szCs w:val="24"/>
+        </w:rPr>
+        <w:t xml:space="preserve"> Модуль страницы спецификации</w:t>
+      </w:r>
+    </w:p>
+    <w:p>
+      <w:pPr>
+        <w:pStyle w:val="a5"/>
+        <w:numPr>
+          <w:ilvl w:val="0"/>
+          <w:numId w:val="6"/>
+        </w:numPr>
+        <w:spacing w:after="200" w:line="276" w:lineRule="auto"/>
+        <w:jc w:val="left"/>
+        <w:rPr>
+          <w:rFonts w:cs="Times New Roman"/>
+          <w:szCs w:val="24"/>
+        </w:rPr>
+      </w:pPr>
+      <w:r>
+        <w:rPr>
+          <w:rFonts w:cs="Times New Roman"/>
+          <w:szCs w:val="24"/>
+        </w:rPr>
+        <w:lastRenderedPageBreak/>
+        <w:t xml:space="preserve">Подсистема </w:t>
+      </w:r>
+      <w:proofErr w:type="spellStart"/>
+      <w:r>
+        <w:rPr>
+          <w:rFonts w:cs="Times New Roman"/>
+          <w:szCs w:val="24"/>
+        </w:rPr>
+        <w:t>репозиториев</w:t>
+      </w:r>
+      <w:proofErr w:type="spellEnd"/>
+    </w:p>
+    <w:p>
+      <w:pPr>
+        <w:pStyle w:val="a5"/>
+        <w:numPr>
+          <w:ilvl w:val="1"/>
+          <w:numId w:val="6"/>
+        </w:numPr>
+        <w:spacing w:after="200" w:line="276" w:lineRule="auto"/>
+        <w:jc w:val="left"/>
+        <w:rPr>
+          <w:rFonts w:cs="Times New Roman"/>
+          <w:szCs w:val="24"/>
+        </w:rPr>
+      </w:pPr>
+      <w:r>
+        <w:rPr>
+          <w:rFonts w:cs="Times New Roman"/>
+          <w:szCs w:val="24"/>
+        </w:rPr>
+        <w:t xml:space="preserve"> Модуль добавления записи</w:t>
+      </w:r>
+    </w:p>
+    <w:p>
+      <w:pPr>
+        <w:pStyle w:val="a5"/>
+        <w:numPr>
+          <w:ilvl w:val="1"/>
+          <w:numId w:val="6"/>
+        </w:numPr>
+        <w:spacing w:after="200" w:line="276" w:lineRule="auto"/>
+        <w:jc w:val="left"/>
+        <w:rPr>
+          <w:rFonts w:cs="Times New Roman"/>
+          <w:szCs w:val="24"/>
+        </w:rPr>
+      </w:pPr>
+      <w:r>
+        <w:rPr>
+          <w:rFonts w:cs="Times New Roman"/>
+          <w:szCs w:val="24"/>
+        </w:rPr>
+        <w:t xml:space="preserve"> Модуль получения записи</w:t>
+      </w:r>
+    </w:p>
+    <w:p>
+      <w:pPr>
+        <w:pStyle w:val="a5"/>
+        <w:numPr>
+          <w:ilvl w:val="1"/>
+          <w:numId w:val="6"/>
+        </w:numPr>
+        <w:spacing w:after="200" w:line="276" w:lineRule="auto"/>
+        <w:jc w:val="left"/>
+        <w:rPr>
+          <w:rFonts w:cs="Times New Roman"/>
+          <w:szCs w:val="24"/>
+        </w:rPr>
+      </w:pPr>
+      <w:r>
+        <w:rPr>
+          <w:rFonts w:cs="Times New Roman"/>
+          <w:szCs w:val="24"/>
+        </w:rPr>
+        <w:t xml:space="preserve"> Модуль обновления записи</w:t>
+      </w:r>
+    </w:p>
+    <w:p>
+      <w:pPr>
+        <w:pStyle w:val="a5"/>
+        <w:numPr>
+          <w:ilvl w:val="1"/>
+          <w:numId w:val="6"/>
+        </w:numPr>
+        <w:spacing w:after="200" w:line="276" w:lineRule="auto"/>
+        <w:jc w:val="left"/>
+        <w:rPr>
+          <w:rFonts w:cs="Times New Roman"/>
+          <w:szCs w:val="24"/>
+        </w:rPr>
+      </w:pPr>
+      <w:r>
+        <w:rPr>
+          <w:rFonts w:cs="Times New Roman"/>
+          <w:szCs w:val="24"/>
+        </w:rPr>
+        <w:t xml:space="preserve"> Модуль удаления записи</w:t>
+      </w:r>
+    </w:p>
+    <w:p>
+      <w:pPr>
+        <w:pStyle w:val="a5"/>
+        <w:numPr>
+          <w:ilvl w:val="0"/>
+          <w:numId w:val="6"/>
+        </w:numPr>
+        <w:spacing w:after="200" w:line="276" w:lineRule="auto"/>
+        <w:jc w:val="left"/>
+        <w:rPr>
+          <w:rFonts w:cs="Times New Roman"/>
+          <w:szCs w:val="24"/>
+        </w:rPr>
+      </w:pPr>
+      <w:r>
+        <w:rPr>
+          <w:rFonts w:cs="Times New Roman"/>
+          <w:szCs w:val="24"/>
+        </w:rPr>
+        <w:t>Подсистема ролей</w:t>
+      </w:r>
+    </w:p>
+    <w:p>
+      <w:pPr>
+        <w:pStyle w:val="a5"/>
+        <w:numPr>
+          <w:ilvl w:val="1"/>
+          <w:numId w:val="6"/>
+        </w:numPr>
+        <w:spacing w:after="200" w:line="276" w:lineRule="auto"/>
+        <w:jc w:val="left"/>
+        <w:rPr>
+          <w:rFonts w:cs="Times New Roman"/>
+          <w:szCs w:val="24"/>
+        </w:rPr>
+      </w:pPr>
+      <w:r>
+        <w:rPr>
+          <w:rFonts w:cs="Times New Roman"/>
+          <w:szCs w:val="24"/>
+        </w:rPr>
+        <w:t xml:space="preserve"> Модуль установки ограничения на выполнение метода по ролям</w:t>
+      </w:r>
+    </w:p>
+    <w:p>
+      <w:pPr>
+        <w:pStyle w:val="a5"/>
+        <w:numPr>
+          <w:ilvl w:val="0"/>
+          <w:numId w:val="6"/>
+        </w:numPr>
+        <w:spacing w:after="200" w:line="276" w:lineRule="auto"/>
+        <w:jc w:val="left"/>
+        <w:rPr>
+          <w:rFonts w:cs="Times New Roman"/>
+          <w:szCs w:val="24"/>
+        </w:rPr>
+      </w:pPr>
+      <w:r>
+        <w:rPr>
+          <w:rFonts w:cs="Times New Roman"/>
+          <w:szCs w:val="24"/>
+        </w:rPr>
+        <w:t>Подсистема авторизации</w:t>
+      </w:r>
+    </w:p>
+    <w:p>
+      <w:pPr>
+        <w:pStyle w:val="a5"/>
+        <w:numPr>
+          <w:ilvl w:val="1"/>
+          <w:numId w:val="6"/>
+        </w:numPr>
+        <w:spacing w:after="200" w:line="276" w:lineRule="auto"/>
+        <w:jc w:val="left"/>
+        <w:rPr>
+          <w:rFonts w:cs="Times New Roman"/>
+          <w:szCs w:val="24"/>
+        </w:rPr>
+      </w:pPr>
+      <w:r>
+        <w:rPr>
+          <w:rFonts w:cs="Times New Roman"/>
+          <w:szCs w:val="24"/>
+        </w:rPr>
+        <w:t xml:space="preserve"> Модуль проверки правильности и существования </w:t>
+      </w:r>
+      <w:proofErr w:type="spellStart"/>
+      <w:r>
+        <w:rPr>
+          <w:rFonts w:cs="Times New Roman"/>
+          <w:szCs w:val="24"/>
+        </w:rPr>
+        <w:t>токена</w:t>
+      </w:r>
+      <w:proofErr w:type="spellEnd"/>
+    </w:p>
+    <w:p>
+      <w:pPr>
+        <w:pStyle w:val="a5"/>
+        <w:numPr>
+          <w:ilvl w:val="1"/>
+          <w:numId w:val="6"/>
+        </w:numPr>
+        <w:spacing w:after="200" w:line="276" w:lineRule="auto"/>
+        <w:jc w:val="left"/>
+        <w:rPr>
+          <w:rFonts w:cs="Times New Roman"/>
+          <w:szCs w:val="24"/>
+        </w:rPr>
+      </w:pPr>
+      <w:r>
+        <w:rPr>
+          <w:rFonts w:cs="Times New Roman"/>
+          <w:szCs w:val="24"/>
+        </w:rPr>
+        <w:t xml:space="preserve"> Модуль получения данных из </w:t>
+      </w:r>
+      <w:proofErr w:type="spellStart"/>
+      <w:r>
+        <w:rPr>
+          <w:rFonts w:cs="Times New Roman"/>
+          <w:szCs w:val="24"/>
+        </w:rPr>
+        <w:t>токена</w:t>
+      </w:r>
+      <w:proofErr w:type="spellEnd"/>
+    </w:p>
+    <w:p>
+      <w:pPr>
+        <w:pStyle w:val="a5"/>
+        <w:numPr>
+          <w:ilvl w:val="0"/>
+          <w:numId w:val="6"/>
+        </w:numPr>
+        <w:spacing w:after="200" w:line="276" w:lineRule="auto"/>
+        <w:jc w:val="left"/>
+        <w:rPr>
+          <w:rFonts w:cs="Times New Roman"/>
+          <w:szCs w:val="24"/>
+          <w:lang w:val="en-US"/>
+        </w:rPr>
+      </w:pPr>
+      <w:r>
+        <w:rPr>
+          <w:rFonts w:cs="Times New Roman"/>
+          <w:szCs w:val="24"/>
+        </w:rPr>
+        <w:t>Подсистема тестирования задач</w:t>
+      </w:r>
+    </w:p>
+    <w:p>
+      <w:pPr>
+        <w:pStyle w:val="a5"/>
+        <w:numPr>
+          <w:ilvl w:val="1"/>
+          <w:numId w:val="6"/>
+        </w:numPr>
+        <w:spacing w:after="200" w:line="276" w:lineRule="auto"/>
+        <w:jc w:val="left"/>
+        <w:rPr>
+          <w:rFonts w:cs="Times New Roman"/>
+          <w:szCs w:val="24"/>
+        </w:rPr>
+      </w:pPr>
+      <w:r>
+        <w:rPr>
+          <w:rFonts w:cs="Times New Roman"/>
+          <w:szCs w:val="24"/>
+        </w:rPr>
+        <w:t xml:space="preserve"> Модуль отправки множества</w:t>
+      </w:r>
+      <w:r>
+        <w:rPr>
+          <w:rFonts w:cs="Times New Roman"/>
+          <w:szCs w:val="24"/>
+        </w:rPr>
+        <w:t xml:space="preserve"> решений на проверку</w:t>
+      </w:r>
+    </w:p>
+    <w:p>
+      <w:pPr>
+        <w:pStyle w:val="a5"/>
+        <w:numPr>
+          <w:ilvl w:val="1"/>
+          <w:numId w:val="6"/>
+        </w:numPr>
+        <w:spacing w:after="200" w:line="276" w:lineRule="auto"/>
+        <w:jc w:val="left"/>
+        <w:rPr>
+          <w:rFonts w:cs="Times New Roman"/>
+          <w:szCs w:val="24"/>
+        </w:rPr>
+      </w:pPr>
+      <w:r>
+        <w:rPr>
+          <w:rFonts w:cs="Times New Roman"/>
+          <w:szCs w:val="24"/>
+        </w:rPr>
+        <w:t xml:space="preserve"> Модуль перепроверки множества</w:t>
+      </w:r>
+      <w:r>
+        <w:rPr>
+          <w:rFonts w:cs="Times New Roman"/>
+          <w:szCs w:val="24"/>
+        </w:rPr>
+        <w:t xml:space="preserve"> решений</w:t>
+      </w:r>
+    </w:p>
+    <w:p>
+      <w:pPr>
+        <w:pStyle w:val="a5"/>
+        <w:numPr>
+          <w:ilvl w:val="1"/>
+          <w:numId w:val="6"/>
+        </w:numPr>
+        <w:spacing w:after="200" w:line="276" w:lineRule="auto"/>
+        <w:jc w:val="left"/>
+        <w:rPr>
+          <w:rFonts w:cs="Times New Roman"/>
+          <w:szCs w:val="24"/>
+        </w:rPr>
+      </w:pPr>
+      <w:r>
+        <w:rPr>
+          <w:rFonts w:cs="Times New Roman"/>
+          <w:szCs w:val="24"/>
+        </w:rPr>
+        <w:t xml:space="preserve"> Модуль получения множества результатов</w:t>
+      </w:r>
+    </w:p>
+    <w:p>
+      <w:pPr>
+        <w:pStyle w:val="a5"/>
+        <w:numPr>
+          <w:ilvl w:val="1"/>
+          <w:numId w:val="6"/>
+        </w:numPr>
+        <w:spacing w:after="200" w:line="276" w:lineRule="auto"/>
+        <w:jc w:val="left"/>
+        <w:rPr>
+          <w:rFonts w:cs="Times New Roman"/>
+          <w:szCs w:val="24"/>
+        </w:rPr>
+      </w:pPr>
+      <w:r>
+        <w:rPr>
+          <w:rFonts w:cs="Times New Roman"/>
+          <w:szCs w:val="24"/>
+        </w:rPr>
+        <w:t xml:space="preserve"> Модуль получения списка поддерживаемых языков программирования</w:t>
+      </w:r>
+    </w:p>
+    <w:p>
+      <w:pPr>
         <w:ind w:firstLine="0"/>
-        <w:rPr>
-          <w:lang w:val="en-US"/>
-        </w:rPr>
       </w:pPr>
     </w:p>
     <w:sectPr>
@@ -2256,6 +3432,184 @@
     </w:lvl>
   </w:abstractNum>
   <w:abstractNum w:abstractNumId="3">
+    <w:nsid w:val="54544EF1"/>
+    <w:multiLevelType w:val="multilevel"/>
+    <w:tmpl w:val="0419001F"/>
+    <w:lvl w:ilvl="0">
+      <w:start w:val="1"/>
+      <w:numFmt w:val="decimal"/>
+      <w:lvlText w:val="%1."/>
+      <w:lvlJc w:val="left"/>
+      <w:pPr>
+        <w:ind w:left="360" w:hanging="360"/>
+      </w:pPr>
+      <w:rPr>
+        <w:rFonts w:hint="default"/>
+      </w:rPr>
+    </w:lvl>
+    <w:lvl w:ilvl="1">
+      <w:start w:val="1"/>
+      <w:numFmt w:val="decimal"/>
+      <w:lvlText w:val="%1.%2."/>
+      <w:lvlJc w:val="left"/>
+      <w:pPr>
+        <w:ind w:left="792" w:hanging="432"/>
+      </w:pPr>
+    </w:lvl>
+    <w:lvl w:ilvl="2">
+      <w:start w:val="1"/>
+      <w:numFmt w:val="decimal"/>
+      <w:lvlText w:val="%1.%2.%3."/>
+      <w:lvlJc w:val="left"/>
+      <w:pPr>
+        <w:ind w:left="1224" w:hanging="504"/>
+      </w:pPr>
+    </w:lvl>
+    <w:lvl w:ilvl="3">
+      <w:start w:val="1"/>
+      <w:numFmt w:val="decimal"/>
+      <w:lvlText w:val="%1.%2.%3.%4."/>
+      <w:lvlJc w:val="left"/>
+      <w:pPr>
+        <w:ind w:left="1728" w:hanging="648"/>
+      </w:pPr>
+    </w:lvl>
+    <w:lvl w:ilvl="4">
+      <w:start w:val="1"/>
+      <w:numFmt w:val="decimal"/>
+      <w:lvlText w:val="%1.%2.%3.%4.%5."/>
+      <w:lvlJc w:val="left"/>
+      <w:pPr>
+        <w:ind w:left="2232" w:hanging="792"/>
+      </w:pPr>
+    </w:lvl>
+    <w:lvl w:ilvl="5">
+      <w:start w:val="1"/>
+      <w:numFmt w:val="decimal"/>
+      <w:lvlText w:val="%1.%2.%3.%4.%5.%6."/>
+      <w:lvlJc w:val="left"/>
+      <w:pPr>
+        <w:ind w:left="2736" w:hanging="936"/>
+      </w:pPr>
+    </w:lvl>
+    <w:lvl w:ilvl="6">
+      <w:start w:val="1"/>
+      <w:numFmt w:val="decimal"/>
+      <w:lvlText w:val="%1.%2.%3.%4.%5.%6.%7."/>
+      <w:lvlJc w:val="left"/>
+      <w:pPr>
+        <w:ind w:left="3240" w:hanging="1080"/>
+      </w:pPr>
+    </w:lvl>
+    <w:lvl w:ilvl="7">
+      <w:start w:val="1"/>
+      <w:numFmt w:val="decimal"/>
+      <w:lvlText w:val="%1.%2.%3.%4.%5.%6.%7.%8."/>
+      <w:lvlJc w:val="left"/>
+      <w:pPr>
+        <w:ind w:left="3744" w:hanging="1224"/>
+      </w:pPr>
+    </w:lvl>
+    <w:lvl w:ilvl="8">
+      <w:start w:val="1"/>
+      <w:numFmt w:val="decimal"/>
+      <w:lvlText w:val="%1.%2.%3.%4.%5.%6.%7.%8.%9."/>
+      <w:lvlJc w:val="left"/>
+      <w:pPr>
+        <w:ind w:left="4320" w:hanging="1440"/>
+      </w:pPr>
+    </w:lvl>
+  </w:abstractNum>
+  <w:abstractNum w:abstractNumId="4">
+    <w:nsid w:val="646E20F4"/>
+    <w:multiLevelType w:val="multilevel"/>
+    <w:tmpl w:val="0419001F"/>
+    <w:lvl w:ilvl="0">
+      <w:start w:val="1"/>
+      <w:numFmt w:val="decimal"/>
+      <w:lvlText w:val="%1."/>
+      <w:lvlJc w:val="left"/>
+      <w:pPr>
+        <w:ind w:left="360" w:hanging="360"/>
+      </w:pPr>
+      <w:rPr>
+        <w:rFonts w:hint="default"/>
+      </w:rPr>
+    </w:lvl>
+    <w:lvl w:ilvl="1">
+      <w:start w:val="1"/>
+      <w:numFmt w:val="decimal"/>
+      <w:lvlText w:val="%1.%2."/>
+      <w:lvlJc w:val="left"/>
+      <w:pPr>
+        <w:ind w:left="792" w:hanging="432"/>
+      </w:pPr>
+    </w:lvl>
+    <w:lvl w:ilvl="2">
+      <w:start w:val="1"/>
+      <w:numFmt w:val="decimal"/>
+      <w:lvlText w:val="%1.%2.%3."/>
+      <w:lvlJc w:val="left"/>
+      <w:pPr>
+        <w:ind w:left="1224" w:hanging="504"/>
+      </w:pPr>
+    </w:lvl>
+    <w:lvl w:ilvl="3">
+      <w:start w:val="1"/>
+      <w:numFmt w:val="decimal"/>
+      <w:lvlText w:val="%1.%2.%3.%4."/>
+      <w:lvlJc w:val="left"/>
+      <w:pPr>
+        <w:ind w:left="1728" w:hanging="648"/>
+      </w:pPr>
+    </w:lvl>
+    <w:lvl w:ilvl="4">
+      <w:start w:val="1"/>
+      <w:numFmt w:val="decimal"/>
+      <w:lvlText w:val="%1.%2.%3.%4.%5."/>
+      <w:lvlJc w:val="left"/>
+      <w:pPr>
+        <w:ind w:left="2232" w:hanging="792"/>
+      </w:pPr>
+    </w:lvl>
+    <w:lvl w:ilvl="5">
+      <w:start w:val="1"/>
+      <w:numFmt w:val="decimal"/>
+      <w:lvlText w:val="%1.%2.%3.%4.%5.%6."/>
+      <w:lvlJc w:val="left"/>
+      <w:pPr>
+        <w:ind w:left="2736" w:hanging="936"/>
+      </w:pPr>
+    </w:lvl>
+    <w:lvl w:ilvl="6">
+      <w:start w:val="1"/>
+      <w:numFmt w:val="decimal"/>
+      <w:lvlText w:val="%1.%2.%3.%4.%5.%6.%7."/>
+      <w:lvlJc w:val="left"/>
+      <w:pPr>
+        <w:ind w:left="3240" w:hanging="1080"/>
+      </w:pPr>
+    </w:lvl>
+    <w:lvl w:ilvl="7">
+      <w:start w:val="1"/>
+      <w:numFmt w:val="decimal"/>
+      <w:lvlText w:val="%1.%2.%3.%4.%5.%6.%7.%8."/>
+      <w:lvlJc w:val="left"/>
+      <w:pPr>
+        <w:ind w:left="3744" w:hanging="1224"/>
+      </w:pPr>
+    </w:lvl>
+    <w:lvl w:ilvl="8">
+      <w:start w:val="1"/>
+      <w:numFmt w:val="decimal"/>
+      <w:lvlText w:val="%1.%2.%3.%4.%5.%6.%7.%8.%9."/>
+      <w:lvlJc w:val="left"/>
+      <w:pPr>
+        <w:ind w:left="4320" w:hanging="1440"/>
+      </w:pPr>
+    </w:lvl>
+  </w:abstractNum>
+  <w:abstractNum w:abstractNumId="5">
     <w:nsid w:val="7FDD1E23"/>
     <w:multiLevelType w:val="hybridMultilevel"/>
     <w:tmpl w:val="E1BC8FA2"/>
@@ -2354,6 +3708,12 @@
     <w:abstractNumId w:val="0"/>
   </w:num>
   <w:num w:numId="4">
+    <w:abstractNumId w:val="5"/>
+  </w:num>
+  <w:num w:numId="5">
+    <w:abstractNumId w:val="4"/>
+  </w:num>
+  <w:num w:numId="6">
     <w:abstractNumId w:val="3"/>
   </w:num>
 </w:numbering>

</xml_diff>

<commit_message>
update report: add fixed module schema
</commit_message>
<xml_diff>
--- a/Bacs.API/Лабораторная работа №2/Отчет.docx
+++ b/Bacs.API/Лабораторная работа №2/Отчет.docx
@@ -1846,7 +1846,7 @@
           <v:shape id="_x0000_i1025" type="#_x0000_t75" style="width:466.5pt;height:442.5pt" o:ole="">
             <v:imagedata r:id="rId6" o:title=""/>
           </v:shape>
-          <o:OLEObject Type="Embed" ProgID="Visio.Drawing.11" ShapeID="_x0000_i1025" DrawAspect="Content" ObjectID="_1522587857" r:id="rId7"/>
+          <o:OLEObject Type="Embed" ProgID="Visio.Drawing.11" ShapeID="_x0000_i1025" DrawAspect="Content" ObjectID="_1522587989" r:id="rId7"/>
         </w:object>
       </w:r>
     </w:p>
@@ -2485,672 +2485,680 @@
           <w:lang w:val="en-US"/>
         </w:rPr>
       </w:pPr>
+      <w:r>
+        <w:rPr>
+          <w:rFonts w:cs="Times New Roman"/>
+          <w:szCs w:val="24"/>
+        </w:rPr>
+        <w:t>Очередь решений</w:t>
+      </w:r>
+    </w:p>
+    <w:p>
+      <w:pPr>
+        <w:pStyle w:val="a5"/>
+        <w:numPr>
+          <w:ilvl w:val="1"/>
+          <w:numId w:val="6"/>
+        </w:numPr>
+        <w:spacing w:after="200" w:line="276" w:lineRule="auto"/>
+        <w:jc w:val="left"/>
+        <w:rPr>
+          <w:rFonts w:cs="Times New Roman"/>
+          <w:szCs w:val="24"/>
+        </w:rPr>
+      </w:pPr>
+      <w:r>
+        <w:rPr>
+          <w:rFonts w:cs="Times New Roman"/>
+          <w:szCs w:val="24"/>
+        </w:rPr>
+        <w:t xml:space="preserve"> Модуль добавления решения в очередь</w:t>
+      </w:r>
+    </w:p>
+    <w:p>
+      <w:pPr>
+        <w:pStyle w:val="a5"/>
+        <w:numPr>
+          <w:ilvl w:val="1"/>
+          <w:numId w:val="6"/>
+        </w:numPr>
+        <w:spacing w:after="200" w:line="276" w:lineRule="auto"/>
+        <w:jc w:val="left"/>
+        <w:rPr>
+          <w:rFonts w:cs="Times New Roman"/>
+          <w:szCs w:val="24"/>
+        </w:rPr>
+      </w:pPr>
+      <w:r>
+        <w:rPr>
+          <w:rFonts w:cs="Times New Roman"/>
+          <w:szCs w:val="24"/>
+        </w:rPr>
+        <w:t xml:space="preserve"> Модуль получения результата из очереди</w:t>
+      </w:r>
+    </w:p>
+    <w:p>
+      <w:pPr>
+        <w:pStyle w:val="a5"/>
+        <w:numPr>
+          <w:ilvl w:val="0"/>
+          <w:numId w:val="6"/>
+        </w:numPr>
+        <w:spacing w:after="200" w:line="276" w:lineRule="auto"/>
+        <w:jc w:val="left"/>
+        <w:rPr>
+          <w:rFonts w:cs="Times New Roman"/>
+          <w:szCs w:val="24"/>
+          <w:lang w:val="en-US"/>
+        </w:rPr>
+      </w:pPr>
+      <w:r>
+        <w:rPr>
+          <w:rFonts w:cs="Times New Roman"/>
+          <w:szCs w:val="24"/>
+          <w:lang w:val="en-US"/>
+        </w:rPr>
+        <w:t>Executor API (Backend)</w:t>
+      </w:r>
+    </w:p>
+    <w:p>
+      <w:pPr>
+        <w:pStyle w:val="a5"/>
+        <w:numPr>
+          <w:ilvl w:val="1"/>
+          <w:numId w:val="6"/>
+        </w:numPr>
+        <w:spacing w:after="200" w:line="276" w:lineRule="auto"/>
+        <w:jc w:val="left"/>
+        <w:rPr>
+          <w:rFonts w:cs="Times New Roman"/>
+          <w:szCs w:val="24"/>
+        </w:rPr>
+      </w:pPr>
+      <w:r>
+        <w:rPr>
+          <w:rFonts w:cs="Times New Roman"/>
+          <w:szCs w:val="24"/>
+        </w:rPr>
+        <w:t xml:space="preserve"> Модуль отправки множества</w:t>
+      </w:r>
+      <w:r>
+        <w:rPr>
+          <w:rFonts w:cs="Times New Roman"/>
+          <w:szCs w:val="24"/>
+        </w:rPr>
+        <w:t xml:space="preserve"> решений на проверку</w:t>
+      </w:r>
+    </w:p>
+    <w:p>
+      <w:pPr>
+        <w:pStyle w:val="a5"/>
+        <w:numPr>
+          <w:ilvl w:val="1"/>
+          <w:numId w:val="6"/>
+        </w:numPr>
+        <w:spacing w:after="200" w:line="276" w:lineRule="auto"/>
+        <w:jc w:val="left"/>
+        <w:rPr>
+          <w:rFonts w:cs="Times New Roman"/>
+          <w:szCs w:val="24"/>
+        </w:rPr>
+      </w:pPr>
+      <w:r>
+        <w:rPr>
+          <w:rFonts w:cs="Times New Roman"/>
+          <w:szCs w:val="24"/>
+        </w:rPr>
+        <w:t xml:space="preserve"> Модуль перепроверки множества</w:t>
+      </w:r>
+      <w:r>
+        <w:rPr>
+          <w:rFonts w:cs="Times New Roman"/>
+          <w:szCs w:val="24"/>
+        </w:rPr>
+        <w:t xml:space="preserve"> решений</w:t>
+      </w:r>
+    </w:p>
+    <w:p>
+      <w:pPr>
+        <w:pStyle w:val="a5"/>
+        <w:numPr>
+          <w:ilvl w:val="1"/>
+          <w:numId w:val="6"/>
+        </w:numPr>
+        <w:spacing w:after="200" w:line="276" w:lineRule="auto"/>
+        <w:jc w:val="left"/>
+        <w:rPr>
+          <w:rFonts w:cs="Times New Roman"/>
+          <w:szCs w:val="24"/>
+        </w:rPr>
+      </w:pPr>
+      <w:r>
+        <w:rPr>
+          <w:rFonts w:cs="Times New Roman"/>
+          <w:szCs w:val="24"/>
+        </w:rPr>
+        <w:t xml:space="preserve"> Модуль получения множества результатов</w:t>
+      </w:r>
+    </w:p>
+    <w:p>
+      <w:pPr>
+        <w:pStyle w:val="a5"/>
+        <w:numPr>
+          <w:ilvl w:val="1"/>
+          <w:numId w:val="6"/>
+        </w:numPr>
+        <w:spacing w:after="200" w:line="276" w:lineRule="auto"/>
+        <w:jc w:val="left"/>
+        <w:rPr>
+          <w:rFonts w:cs="Times New Roman"/>
+          <w:szCs w:val="24"/>
+        </w:rPr>
+      </w:pPr>
+      <w:r>
+        <w:rPr>
+          <w:rFonts w:cs="Times New Roman"/>
+          <w:szCs w:val="24"/>
+        </w:rPr>
+        <w:t xml:space="preserve"> </w:t>
+      </w:r>
+      <w:r>
+        <w:rPr>
+          <w:rFonts w:cs="Times New Roman"/>
+          <w:szCs w:val="24"/>
+        </w:rPr>
+        <w:t>Модуль получения спис</w:t>
+      </w:r>
+      <w:r>
+        <w:rPr>
+          <w:rFonts w:cs="Times New Roman"/>
+          <w:szCs w:val="24"/>
+        </w:rPr>
+        <w:t>к</w:t>
+      </w:r>
+      <w:r>
+        <w:rPr>
+          <w:rFonts w:cs="Times New Roman"/>
+          <w:szCs w:val="24"/>
+        </w:rPr>
+        <w:t>а</w:t>
+      </w:r>
+      <w:r>
+        <w:rPr>
+          <w:rFonts w:cs="Times New Roman"/>
+          <w:szCs w:val="24"/>
+        </w:rPr>
+        <w:t xml:space="preserve"> поддерж</w:t>
+      </w:r>
+      <w:r>
+        <w:rPr>
+          <w:rFonts w:cs="Times New Roman"/>
+          <w:szCs w:val="24"/>
+        </w:rPr>
+        <w:t>иваемых языков программирования</w:t>
+      </w:r>
+    </w:p>
+    <w:p>
+      <w:pPr>
+        <w:pStyle w:val="a5"/>
+        <w:numPr>
+          <w:ilvl w:val="1"/>
+          <w:numId w:val="6"/>
+        </w:numPr>
+        <w:spacing w:after="200" w:line="276" w:lineRule="auto"/>
+        <w:jc w:val="left"/>
+        <w:rPr>
+          <w:rFonts w:cs="Times New Roman"/>
+          <w:szCs w:val="24"/>
+        </w:rPr>
+      </w:pPr>
+      <w:r>
+        <w:rPr>
+          <w:rFonts w:cs="Times New Roman"/>
+          <w:szCs w:val="24"/>
+        </w:rPr>
+        <w:t xml:space="preserve"> Модуль старта</w:t>
+      </w:r>
+    </w:p>
+    <w:p>
+      <w:pPr>
+        <w:pStyle w:val="a5"/>
+        <w:numPr>
+          <w:ilvl w:val="0"/>
+          <w:numId w:val="6"/>
+        </w:numPr>
+        <w:spacing w:after="200" w:line="276" w:lineRule="auto"/>
+        <w:jc w:val="left"/>
+        <w:rPr>
+          <w:rFonts w:cs="Times New Roman"/>
+          <w:szCs w:val="24"/>
+        </w:rPr>
+      </w:pPr>
+      <w:r>
+        <w:rPr>
+          <w:rFonts w:cs="Times New Roman"/>
+          <w:szCs w:val="24"/>
+          <w:lang w:val="en-US"/>
+        </w:rPr>
+        <w:t>Executor API Spec (Frontend)</w:t>
+      </w:r>
+      <w:r>
+        <w:rPr>
+          <w:rFonts w:cs="Times New Roman"/>
+          <w:szCs w:val="24"/>
+        </w:rPr>
+        <w:t xml:space="preserve"> </w:t>
+      </w:r>
+    </w:p>
+    <w:p>
+      <w:pPr>
+        <w:pStyle w:val="a5"/>
+        <w:numPr>
+          <w:ilvl w:val="1"/>
+          <w:numId w:val="6"/>
+        </w:numPr>
+        <w:spacing w:after="200" w:line="276" w:lineRule="auto"/>
+        <w:jc w:val="left"/>
+        <w:rPr>
+          <w:rFonts w:cs="Times New Roman"/>
+          <w:szCs w:val="24"/>
+        </w:rPr>
+      </w:pPr>
+      <w:r>
+        <w:rPr>
+          <w:rFonts w:cs="Times New Roman"/>
+          <w:szCs w:val="24"/>
+        </w:rPr>
+        <w:t xml:space="preserve"> Модуль страницы спецификации</w:t>
+      </w:r>
+    </w:p>
+    <w:p>
+      <w:pPr>
+        <w:pStyle w:val="a5"/>
+        <w:numPr>
+          <w:ilvl w:val="0"/>
+          <w:numId w:val="6"/>
+        </w:numPr>
+        <w:spacing w:after="200" w:line="276" w:lineRule="auto"/>
+        <w:jc w:val="left"/>
+        <w:rPr>
+          <w:rFonts w:cs="Times New Roman"/>
+          <w:szCs w:val="24"/>
+        </w:rPr>
+      </w:pPr>
+      <w:r>
+        <w:rPr>
+          <w:rFonts w:cs="Times New Roman"/>
+          <w:szCs w:val="24"/>
+        </w:rPr>
+        <w:lastRenderedPageBreak/>
+        <w:t xml:space="preserve">Подсистема </w:t>
+      </w:r>
+      <w:proofErr w:type="spellStart"/>
+      <w:r>
+        <w:rPr>
+          <w:rFonts w:cs="Times New Roman"/>
+          <w:szCs w:val="24"/>
+        </w:rPr>
+        <w:t>репозиториев</w:t>
+      </w:r>
+      <w:proofErr w:type="spellEnd"/>
+    </w:p>
+    <w:p>
+      <w:pPr>
+        <w:pStyle w:val="a5"/>
+        <w:numPr>
+          <w:ilvl w:val="1"/>
+          <w:numId w:val="6"/>
+        </w:numPr>
+        <w:spacing w:after="200" w:line="276" w:lineRule="auto"/>
+        <w:jc w:val="left"/>
+        <w:rPr>
+          <w:rFonts w:cs="Times New Roman"/>
+          <w:szCs w:val="24"/>
+        </w:rPr>
+      </w:pPr>
+      <w:r>
+        <w:rPr>
+          <w:rFonts w:cs="Times New Roman"/>
+          <w:szCs w:val="24"/>
+        </w:rPr>
+        <w:t xml:space="preserve"> Модуль добавления записи</w:t>
+      </w:r>
+    </w:p>
+    <w:p>
+      <w:pPr>
+        <w:pStyle w:val="a5"/>
+        <w:numPr>
+          <w:ilvl w:val="1"/>
+          <w:numId w:val="6"/>
+        </w:numPr>
+        <w:spacing w:after="200" w:line="276" w:lineRule="auto"/>
+        <w:jc w:val="left"/>
+        <w:rPr>
+          <w:rFonts w:cs="Times New Roman"/>
+          <w:szCs w:val="24"/>
+        </w:rPr>
+      </w:pPr>
+      <w:r>
+        <w:rPr>
+          <w:rFonts w:cs="Times New Roman"/>
+          <w:szCs w:val="24"/>
+        </w:rPr>
+        <w:t xml:space="preserve"> Модуль получения записи</w:t>
+      </w:r>
+    </w:p>
+    <w:p>
+      <w:pPr>
+        <w:pStyle w:val="a5"/>
+        <w:numPr>
+          <w:ilvl w:val="1"/>
+          <w:numId w:val="6"/>
+        </w:numPr>
+        <w:spacing w:after="200" w:line="276" w:lineRule="auto"/>
+        <w:jc w:val="left"/>
+        <w:rPr>
+          <w:rFonts w:cs="Times New Roman"/>
+          <w:szCs w:val="24"/>
+        </w:rPr>
+      </w:pPr>
+      <w:r>
+        <w:rPr>
+          <w:rFonts w:cs="Times New Roman"/>
+          <w:szCs w:val="24"/>
+        </w:rPr>
+        <w:t xml:space="preserve"> Модуль обновления записи</w:t>
+      </w:r>
+    </w:p>
+    <w:p>
+      <w:pPr>
+        <w:pStyle w:val="a5"/>
+        <w:numPr>
+          <w:ilvl w:val="1"/>
+          <w:numId w:val="6"/>
+        </w:numPr>
+        <w:spacing w:after="200" w:line="276" w:lineRule="auto"/>
+        <w:jc w:val="left"/>
+        <w:rPr>
+          <w:rFonts w:cs="Times New Roman"/>
+          <w:szCs w:val="24"/>
+        </w:rPr>
+      </w:pPr>
+      <w:r>
+        <w:rPr>
+          <w:rFonts w:cs="Times New Roman"/>
+          <w:szCs w:val="24"/>
+        </w:rPr>
+        <w:t xml:space="preserve"> Модуль удаления записи</w:t>
+      </w:r>
+    </w:p>
+    <w:p>
+      <w:pPr>
+        <w:pStyle w:val="a5"/>
+        <w:numPr>
+          <w:ilvl w:val="0"/>
+          <w:numId w:val="6"/>
+        </w:numPr>
+        <w:spacing w:after="200" w:line="276" w:lineRule="auto"/>
+        <w:jc w:val="left"/>
+        <w:rPr>
+          <w:rFonts w:cs="Times New Roman"/>
+          <w:szCs w:val="24"/>
+        </w:rPr>
+      </w:pPr>
+      <w:r>
+        <w:rPr>
+          <w:rFonts w:cs="Times New Roman"/>
+          <w:szCs w:val="24"/>
+        </w:rPr>
+        <w:t>Подсистема ролей</w:t>
+      </w:r>
+    </w:p>
+    <w:p>
+      <w:pPr>
+        <w:pStyle w:val="a5"/>
+        <w:numPr>
+          <w:ilvl w:val="1"/>
+          <w:numId w:val="6"/>
+        </w:numPr>
+        <w:spacing w:after="200" w:line="276" w:lineRule="auto"/>
+        <w:jc w:val="left"/>
+        <w:rPr>
+          <w:rFonts w:cs="Times New Roman"/>
+          <w:szCs w:val="24"/>
+        </w:rPr>
+      </w:pPr>
+      <w:r>
+        <w:rPr>
+          <w:rFonts w:cs="Times New Roman"/>
+          <w:szCs w:val="24"/>
+        </w:rPr>
+        <w:t xml:space="preserve"> Модуль установки ограничения на выполнение метода по ролям</w:t>
+      </w:r>
+    </w:p>
+    <w:p>
+      <w:pPr>
+        <w:pStyle w:val="a5"/>
+        <w:numPr>
+          <w:ilvl w:val="0"/>
+          <w:numId w:val="6"/>
+        </w:numPr>
+        <w:spacing w:after="200" w:line="276" w:lineRule="auto"/>
+        <w:jc w:val="left"/>
+        <w:rPr>
+          <w:rFonts w:cs="Times New Roman"/>
+          <w:szCs w:val="24"/>
+        </w:rPr>
+      </w:pPr>
+      <w:r>
+        <w:rPr>
+          <w:rFonts w:cs="Times New Roman"/>
+          <w:szCs w:val="24"/>
+        </w:rPr>
+        <w:t>Подсистема авторизации</w:t>
+      </w:r>
+    </w:p>
+    <w:p>
+      <w:pPr>
+        <w:pStyle w:val="a5"/>
+        <w:numPr>
+          <w:ilvl w:val="1"/>
+          <w:numId w:val="6"/>
+        </w:numPr>
+        <w:spacing w:after="200" w:line="276" w:lineRule="auto"/>
+        <w:jc w:val="left"/>
+        <w:rPr>
+          <w:rFonts w:cs="Times New Roman"/>
+          <w:szCs w:val="24"/>
+        </w:rPr>
+      </w:pPr>
+      <w:r>
+        <w:rPr>
+          <w:rFonts w:cs="Times New Roman"/>
+          <w:szCs w:val="24"/>
+        </w:rPr>
+        <w:t xml:space="preserve"> Модуль проверки правильности и существования </w:t>
+      </w:r>
+      <w:proofErr w:type="spellStart"/>
+      <w:r>
+        <w:rPr>
+          <w:rFonts w:cs="Times New Roman"/>
+          <w:szCs w:val="24"/>
+        </w:rPr>
+        <w:t>токена</w:t>
+      </w:r>
+      <w:proofErr w:type="spellEnd"/>
+    </w:p>
+    <w:p>
+      <w:pPr>
+        <w:pStyle w:val="a5"/>
+        <w:numPr>
+          <w:ilvl w:val="1"/>
+          <w:numId w:val="6"/>
+        </w:numPr>
+        <w:spacing w:after="200" w:line="276" w:lineRule="auto"/>
+        <w:jc w:val="left"/>
+        <w:rPr>
+          <w:rFonts w:cs="Times New Roman"/>
+          <w:szCs w:val="24"/>
+        </w:rPr>
+      </w:pPr>
+      <w:r>
+        <w:rPr>
+          <w:rFonts w:cs="Times New Roman"/>
+          <w:szCs w:val="24"/>
+        </w:rPr>
+        <w:t xml:space="preserve"> Модуль получения данных из </w:t>
+      </w:r>
+      <w:proofErr w:type="spellStart"/>
+      <w:r>
+        <w:rPr>
+          <w:rFonts w:cs="Times New Roman"/>
+          <w:szCs w:val="24"/>
+        </w:rPr>
+        <w:t>токена</w:t>
+      </w:r>
+      <w:proofErr w:type="spellEnd"/>
+    </w:p>
+    <w:p>
+      <w:pPr>
+        <w:pStyle w:val="a5"/>
+        <w:numPr>
+          <w:ilvl w:val="0"/>
+          <w:numId w:val="6"/>
+        </w:numPr>
+        <w:spacing w:after="200" w:line="276" w:lineRule="auto"/>
+        <w:jc w:val="left"/>
+        <w:rPr>
+          <w:rFonts w:cs="Times New Roman"/>
+          <w:szCs w:val="24"/>
+          <w:lang w:val="en-US"/>
+        </w:rPr>
+      </w:pPr>
+      <w:r>
+        <w:rPr>
+          <w:rFonts w:cs="Times New Roman"/>
+          <w:szCs w:val="24"/>
+        </w:rPr>
+        <w:t>Подсистема тестирования задач</w:t>
+      </w:r>
+    </w:p>
+    <w:p>
+      <w:pPr>
+        <w:pStyle w:val="a5"/>
+        <w:numPr>
+          <w:ilvl w:val="1"/>
+          <w:numId w:val="6"/>
+        </w:numPr>
+        <w:spacing w:after="200" w:line="276" w:lineRule="auto"/>
+        <w:jc w:val="left"/>
+        <w:rPr>
+          <w:rFonts w:cs="Times New Roman"/>
+          <w:szCs w:val="24"/>
+        </w:rPr>
+      </w:pPr>
+      <w:r>
+        <w:rPr>
+          <w:rFonts w:cs="Times New Roman"/>
+          <w:szCs w:val="24"/>
+        </w:rPr>
+        <w:t xml:space="preserve"> Модуль отправки множества</w:t>
+      </w:r>
+      <w:r>
+        <w:rPr>
+          <w:rFonts w:cs="Times New Roman"/>
+          <w:szCs w:val="24"/>
+        </w:rPr>
+        <w:t xml:space="preserve"> решений на проверку</w:t>
+      </w:r>
+    </w:p>
+    <w:p>
+      <w:pPr>
+        <w:pStyle w:val="a5"/>
+        <w:numPr>
+          <w:ilvl w:val="1"/>
+          <w:numId w:val="6"/>
+        </w:numPr>
+        <w:spacing w:after="200" w:line="276" w:lineRule="auto"/>
+        <w:jc w:val="left"/>
+        <w:rPr>
+          <w:rFonts w:cs="Times New Roman"/>
+          <w:szCs w:val="24"/>
+        </w:rPr>
+      </w:pPr>
+      <w:r>
+        <w:rPr>
+          <w:rFonts w:cs="Times New Roman"/>
+          <w:szCs w:val="24"/>
+        </w:rPr>
+        <w:t xml:space="preserve"> Модуль перепроверки множества</w:t>
+      </w:r>
+      <w:r>
+        <w:rPr>
+          <w:rFonts w:cs="Times New Roman"/>
+          <w:szCs w:val="24"/>
+        </w:rPr>
+        <w:t xml:space="preserve"> решений</w:t>
+      </w:r>
+    </w:p>
+    <w:p>
+      <w:pPr>
+        <w:pStyle w:val="a5"/>
+        <w:numPr>
+          <w:ilvl w:val="1"/>
+          <w:numId w:val="6"/>
+        </w:numPr>
+        <w:spacing w:after="200" w:line="276" w:lineRule="auto"/>
+        <w:jc w:val="left"/>
+        <w:rPr>
+          <w:rFonts w:cs="Times New Roman"/>
+          <w:szCs w:val="24"/>
+        </w:rPr>
+      </w:pPr>
+      <w:r>
+        <w:rPr>
+          <w:rFonts w:cs="Times New Roman"/>
+          <w:szCs w:val="24"/>
+        </w:rPr>
+        <w:t xml:space="preserve"> Модуль получения множества результатов</w:t>
+      </w:r>
+    </w:p>
+    <w:p>
+      <w:pPr>
+        <w:pStyle w:val="a5"/>
+        <w:numPr>
+          <w:ilvl w:val="1"/>
+          <w:numId w:val="6"/>
+        </w:numPr>
+        <w:spacing w:after="200" w:line="276" w:lineRule="auto"/>
+        <w:jc w:val="left"/>
+        <w:rPr>
+          <w:rFonts w:cs="Times New Roman"/>
+          <w:szCs w:val="24"/>
+        </w:rPr>
+      </w:pPr>
+      <w:r>
+        <w:rPr>
+          <w:rFonts w:cs="Times New Roman"/>
+          <w:szCs w:val="24"/>
+        </w:rPr>
+        <w:t xml:space="preserve"> Модуль получения списка поддерживаемых языков программирования</w:t>
+      </w:r>
+    </w:p>
+    <w:p>
+      <w:pPr>
+        <w:ind w:firstLine="0"/>
+      </w:pPr>
+      <w:r>
+        <w:object w:dxaOrig="11115" w:dyaOrig="10543">
+          <v:shape id="_x0000_i1026" type="#_x0000_t75" style="width:441.75pt;height:419.25pt" o:ole="">
+            <v:imagedata r:id="rId8" o:title=""/>
+          </v:shape>
+          <o:OLEObject Type="Embed" ProgID="Visio.Drawing.11" ShapeID="_x0000_i1026" DrawAspect="Content" ObjectID="_1522587990" r:id="rId9"/>
+        </w:object>
+      </w:r>
       <w:bookmarkStart w:id="0" w:name="_GoBack"/>
       <w:bookmarkEnd w:id="0"/>
-      <w:r>
-        <w:rPr>
-          <w:rFonts w:cs="Times New Roman"/>
-          <w:szCs w:val="24"/>
-        </w:rPr>
-        <w:t>Очередь решений</w:t>
-      </w:r>
-    </w:p>
-    <w:p>
-      <w:pPr>
-        <w:pStyle w:val="a5"/>
-        <w:numPr>
-          <w:ilvl w:val="1"/>
-          <w:numId w:val="6"/>
-        </w:numPr>
-        <w:spacing w:after="200" w:line="276" w:lineRule="auto"/>
-        <w:jc w:val="left"/>
-        <w:rPr>
-          <w:rFonts w:cs="Times New Roman"/>
-          <w:szCs w:val="24"/>
-        </w:rPr>
-      </w:pPr>
-      <w:r>
-        <w:rPr>
-          <w:rFonts w:cs="Times New Roman"/>
-          <w:szCs w:val="24"/>
-        </w:rPr>
-        <w:t xml:space="preserve"> Модуль добавления решения в очередь</w:t>
-      </w:r>
-    </w:p>
-    <w:p>
-      <w:pPr>
-        <w:pStyle w:val="a5"/>
-        <w:numPr>
-          <w:ilvl w:val="1"/>
-          <w:numId w:val="6"/>
-        </w:numPr>
-        <w:spacing w:after="200" w:line="276" w:lineRule="auto"/>
-        <w:jc w:val="left"/>
-        <w:rPr>
-          <w:rFonts w:cs="Times New Roman"/>
-          <w:szCs w:val="24"/>
-        </w:rPr>
-      </w:pPr>
-      <w:r>
-        <w:rPr>
-          <w:rFonts w:cs="Times New Roman"/>
-          <w:szCs w:val="24"/>
-        </w:rPr>
-        <w:t xml:space="preserve"> Модуль получения результата из очереди</w:t>
-      </w:r>
-    </w:p>
-    <w:p>
-      <w:pPr>
-        <w:pStyle w:val="a5"/>
-        <w:numPr>
-          <w:ilvl w:val="0"/>
-          <w:numId w:val="6"/>
-        </w:numPr>
-        <w:spacing w:after="200" w:line="276" w:lineRule="auto"/>
-        <w:jc w:val="left"/>
-        <w:rPr>
-          <w:rFonts w:cs="Times New Roman"/>
-          <w:szCs w:val="24"/>
-          <w:lang w:val="en-US"/>
-        </w:rPr>
-      </w:pPr>
-      <w:r>
-        <w:rPr>
-          <w:rFonts w:cs="Times New Roman"/>
-          <w:szCs w:val="24"/>
-          <w:lang w:val="en-US"/>
-        </w:rPr>
-        <w:t>Executor API (Backend)</w:t>
-      </w:r>
-    </w:p>
-    <w:p>
-      <w:pPr>
-        <w:pStyle w:val="a5"/>
-        <w:numPr>
-          <w:ilvl w:val="1"/>
-          <w:numId w:val="6"/>
-        </w:numPr>
-        <w:spacing w:after="200" w:line="276" w:lineRule="auto"/>
-        <w:jc w:val="left"/>
-        <w:rPr>
-          <w:rFonts w:cs="Times New Roman"/>
-          <w:szCs w:val="24"/>
-        </w:rPr>
-      </w:pPr>
-      <w:r>
-        <w:rPr>
-          <w:rFonts w:cs="Times New Roman"/>
-          <w:szCs w:val="24"/>
-        </w:rPr>
-        <w:t xml:space="preserve"> Модуль отправки множества</w:t>
-      </w:r>
-      <w:r>
-        <w:rPr>
-          <w:rFonts w:cs="Times New Roman"/>
-          <w:szCs w:val="24"/>
-        </w:rPr>
-        <w:t xml:space="preserve"> решений на проверку</w:t>
-      </w:r>
-    </w:p>
-    <w:p>
-      <w:pPr>
-        <w:pStyle w:val="a5"/>
-        <w:numPr>
-          <w:ilvl w:val="1"/>
-          <w:numId w:val="6"/>
-        </w:numPr>
-        <w:spacing w:after="200" w:line="276" w:lineRule="auto"/>
-        <w:jc w:val="left"/>
-        <w:rPr>
-          <w:rFonts w:cs="Times New Roman"/>
-          <w:szCs w:val="24"/>
-        </w:rPr>
-      </w:pPr>
-      <w:r>
-        <w:rPr>
-          <w:rFonts w:cs="Times New Roman"/>
-          <w:szCs w:val="24"/>
-        </w:rPr>
-        <w:t xml:space="preserve"> Модуль перепроверки множества</w:t>
-      </w:r>
-      <w:r>
-        <w:rPr>
-          <w:rFonts w:cs="Times New Roman"/>
-          <w:szCs w:val="24"/>
-        </w:rPr>
-        <w:t xml:space="preserve"> решений</w:t>
-      </w:r>
-    </w:p>
-    <w:p>
-      <w:pPr>
-        <w:pStyle w:val="a5"/>
-        <w:numPr>
-          <w:ilvl w:val="1"/>
-          <w:numId w:val="6"/>
-        </w:numPr>
-        <w:spacing w:after="200" w:line="276" w:lineRule="auto"/>
-        <w:jc w:val="left"/>
-        <w:rPr>
-          <w:rFonts w:cs="Times New Roman"/>
-          <w:szCs w:val="24"/>
-        </w:rPr>
-      </w:pPr>
-      <w:r>
-        <w:rPr>
-          <w:rFonts w:cs="Times New Roman"/>
-          <w:szCs w:val="24"/>
-        </w:rPr>
-        <w:t xml:space="preserve"> Модуль получения множества результатов</w:t>
-      </w:r>
-    </w:p>
-    <w:p>
-      <w:pPr>
-        <w:pStyle w:val="a5"/>
-        <w:numPr>
-          <w:ilvl w:val="1"/>
-          <w:numId w:val="6"/>
-        </w:numPr>
-        <w:spacing w:after="200" w:line="276" w:lineRule="auto"/>
-        <w:jc w:val="left"/>
-        <w:rPr>
-          <w:rFonts w:cs="Times New Roman"/>
-          <w:szCs w:val="24"/>
-        </w:rPr>
-      </w:pPr>
-      <w:r>
-        <w:rPr>
-          <w:rFonts w:cs="Times New Roman"/>
-          <w:szCs w:val="24"/>
-        </w:rPr>
-        <w:t xml:space="preserve"> </w:t>
-      </w:r>
-      <w:r>
-        <w:rPr>
-          <w:rFonts w:cs="Times New Roman"/>
-          <w:szCs w:val="24"/>
-        </w:rPr>
-        <w:t>Модуль получения спис</w:t>
-      </w:r>
-      <w:r>
-        <w:rPr>
-          <w:rFonts w:cs="Times New Roman"/>
-          <w:szCs w:val="24"/>
-        </w:rPr>
-        <w:t>к</w:t>
-      </w:r>
-      <w:r>
-        <w:rPr>
-          <w:rFonts w:cs="Times New Roman"/>
-          <w:szCs w:val="24"/>
-        </w:rPr>
-        <w:t>а</w:t>
-      </w:r>
-      <w:r>
-        <w:rPr>
-          <w:rFonts w:cs="Times New Roman"/>
-          <w:szCs w:val="24"/>
-        </w:rPr>
-        <w:t xml:space="preserve"> поддерж</w:t>
-      </w:r>
-      <w:r>
-        <w:rPr>
-          <w:rFonts w:cs="Times New Roman"/>
-          <w:szCs w:val="24"/>
-        </w:rPr>
-        <w:t>иваемых языков программирования</w:t>
-      </w:r>
-    </w:p>
-    <w:p>
-      <w:pPr>
-        <w:pStyle w:val="a5"/>
-        <w:numPr>
-          <w:ilvl w:val="1"/>
-          <w:numId w:val="6"/>
-        </w:numPr>
-        <w:spacing w:after="200" w:line="276" w:lineRule="auto"/>
-        <w:jc w:val="left"/>
-        <w:rPr>
-          <w:rFonts w:cs="Times New Roman"/>
-          <w:szCs w:val="24"/>
-        </w:rPr>
-      </w:pPr>
-      <w:r>
-        <w:rPr>
-          <w:rFonts w:cs="Times New Roman"/>
-          <w:szCs w:val="24"/>
-        </w:rPr>
-        <w:t xml:space="preserve"> Модуль старта</w:t>
-      </w:r>
-    </w:p>
-    <w:p>
-      <w:pPr>
-        <w:pStyle w:val="a5"/>
-        <w:numPr>
-          <w:ilvl w:val="0"/>
-          <w:numId w:val="6"/>
-        </w:numPr>
-        <w:spacing w:after="200" w:line="276" w:lineRule="auto"/>
-        <w:jc w:val="left"/>
-        <w:rPr>
-          <w:rFonts w:cs="Times New Roman"/>
-          <w:szCs w:val="24"/>
-        </w:rPr>
-      </w:pPr>
-      <w:r>
-        <w:rPr>
-          <w:rFonts w:cs="Times New Roman"/>
-          <w:szCs w:val="24"/>
-          <w:lang w:val="en-US"/>
-        </w:rPr>
-        <w:t>Executor API Spec (Frontend)</w:t>
-      </w:r>
-      <w:r>
-        <w:rPr>
-          <w:rFonts w:cs="Times New Roman"/>
-          <w:szCs w:val="24"/>
-        </w:rPr>
-        <w:t xml:space="preserve"> </w:t>
-      </w:r>
-    </w:p>
-    <w:p>
-      <w:pPr>
-        <w:pStyle w:val="a5"/>
-        <w:numPr>
-          <w:ilvl w:val="1"/>
-          <w:numId w:val="6"/>
-        </w:numPr>
-        <w:spacing w:after="200" w:line="276" w:lineRule="auto"/>
-        <w:jc w:val="left"/>
-        <w:rPr>
-          <w:rFonts w:cs="Times New Roman"/>
-          <w:szCs w:val="24"/>
-        </w:rPr>
-      </w:pPr>
-      <w:r>
-        <w:rPr>
-          <w:rFonts w:cs="Times New Roman"/>
-          <w:szCs w:val="24"/>
-        </w:rPr>
-        <w:t xml:space="preserve"> Модуль страницы спецификации</w:t>
-      </w:r>
-    </w:p>
-    <w:p>
-      <w:pPr>
-        <w:pStyle w:val="a5"/>
-        <w:numPr>
-          <w:ilvl w:val="0"/>
-          <w:numId w:val="6"/>
-        </w:numPr>
-        <w:spacing w:after="200" w:line="276" w:lineRule="auto"/>
-        <w:jc w:val="left"/>
-        <w:rPr>
-          <w:rFonts w:cs="Times New Roman"/>
-          <w:szCs w:val="24"/>
-        </w:rPr>
-      </w:pPr>
-      <w:r>
-        <w:rPr>
-          <w:rFonts w:cs="Times New Roman"/>
-          <w:szCs w:val="24"/>
-        </w:rPr>
-        <w:lastRenderedPageBreak/>
-        <w:t xml:space="preserve">Подсистема </w:t>
-      </w:r>
-      <w:proofErr w:type="spellStart"/>
-      <w:r>
-        <w:rPr>
-          <w:rFonts w:cs="Times New Roman"/>
-          <w:szCs w:val="24"/>
-        </w:rPr>
-        <w:t>репозиториев</w:t>
-      </w:r>
-      <w:proofErr w:type="spellEnd"/>
-    </w:p>
-    <w:p>
-      <w:pPr>
-        <w:pStyle w:val="a5"/>
-        <w:numPr>
-          <w:ilvl w:val="1"/>
-          <w:numId w:val="6"/>
-        </w:numPr>
-        <w:spacing w:after="200" w:line="276" w:lineRule="auto"/>
-        <w:jc w:val="left"/>
-        <w:rPr>
-          <w:rFonts w:cs="Times New Roman"/>
-          <w:szCs w:val="24"/>
-        </w:rPr>
-      </w:pPr>
-      <w:r>
-        <w:rPr>
-          <w:rFonts w:cs="Times New Roman"/>
-          <w:szCs w:val="24"/>
-        </w:rPr>
-        <w:t xml:space="preserve"> Модуль добавления записи</w:t>
-      </w:r>
-    </w:p>
-    <w:p>
-      <w:pPr>
-        <w:pStyle w:val="a5"/>
-        <w:numPr>
-          <w:ilvl w:val="1"/>
-          <w:numId w:val="6"/>
-        </w:numPr>
-        <w:spacing w:after="200" w:line="276" w:lineRule="auto"/>
-        <w:jc w:val="left"/>
-        <w:rPr>
-          <w:rFonts w:cs="Times New Roman"/>
-          <w:szCs w:val="24"/>
-        </w:rPr>
-      </w:pPr>
-      <w:r>
-        <w:rPr>
-          <w:rFonts w:cs="Times New Roman"/>
-          <w:szCs w:val="24"/>
-        </w:rPr>
-        <w:t xml:space="preserve"> Модуль получения записи</w:t>
-      </w:r>
-    </w:p>
-    <w:p>
-      <w:pPr>
-        <w:pStyle w:val="a5"/>
-        <w:numPr>
-          <w:ilvl w:val="1"/>
-          <w:numId w:val="6"/>
-        </w:numPr>
-        <w:spacing w:after="200" w:line="276" w:lineRule="auto"/>
-        <w:jc w:val="left"/>
-        <w:rPr>
-          <w:rFonts w:cs="Times New Roman"/>
-          <w:szCs w:val="24"/>
-        </w:rPr>
-      </w:pPr>
-      <w:r>
-        <w:rPr>
-          <w:rFonts w:cs="Times New Roman"/>
-          <w:szCs w:val="24"/>
-        </w:rPr>
-        <w:t xml:space="preserve"> Модуль обновления записи</w:t>
-      </w:r>
-    </w:p>
-    <w:p>
-      <w:pPr>
-        <w:pStyle w:val="a5"/>
-        <w:numPr>
-          <w:ilvl w:val="1"/>
-          <w:numId w:val="6"/>
-        </w:numPr>
-        <w:spacing w:after="200" w:line="276" w:lineRule="auto"/>
-        <w:jc w:val="left"/>
-        <w:rPr>
-          <w:rFonts w:cs="Times New Roman"/>
-          <w:szCs w:val="24"/>
-        </w:rPr>
-      </w:pPr>
-      <w:r>
-        <w:rPr>
-          <w:rFonts w:cs="Times New Roman"/>
-          <w:szCs w:val="24"/>
-        </w:rPr>
-        <w:t xml:space="preserve"> Модуль удаления записи</w:t>
-      </w:r>
-    </w:p>
-    <w:p>
-      <w:pPr>
-        <w:pStyle w:val="a5"/>
-        <w:numPr>
-          <w:ilvl w:val="0"/>
-          <w:numId w:val="6"/>
-        </w:numPr>
-        <w:spacing w:after="200" w:line="276" w:lineRule="auto"/>
-        <w:jc w:val="left"/>
-        <w:rPr>
-          <w:rFonts w:cs="Times New Roman"/>
-          <w:szCs w:val="24"/>
-        </w:rPr>
-      </w:pPr>
-      <w:r>
-        <w:rPr>
-          <w:rFonts w:cs="Times New Roman"/>
-          <w:szCs w:val="24"/>
-        </w:rPr>
-        <w:t>Подсистема ролей</w:t>
-      </w:r>
-    </w:p>
-    <w:p>
-      <w:pPr>
-        <w:pStyle w:val="a5"/>
-        <w:numPr>
-          <w:ilvl w:val="1"/>
-          <w:numId w:val="6"/>
-        </w:numPr>
-        <w:spacing w:after="200" w:line="276" w:lineRule="auto"/>
-        <w:jc w:val="left"/>
-        <w:rPr>
-          <w:rFonts w:cs="Times New Roman"/>
-          <w:szCs w:val="24"/>
-        </w:rPr>
-      </w:pPr>
-      <w:r>
-        <w:rPr>
-          <w:rFonts w:cs="Times New Roman"/>
-          <w:szCs w:val="24"/>
-        </w:rPr>
-        <w:t xml:space="preserve"> Модуль установки ограничения на выполнение метода по ролям</w:t>
-      </w:r>
-    </w:p>
-    <w:p>
-      <w:pPr>
-        <w:pStyle w:val="a5"/>
-        <w:numPr>
-          <w:ilvl w:val="0"/>
-          <w:numId w:val="6"/>
-        </w:numPr>
-        <w:spacing w:after="200" w:line="276" w:lineRule="auto"/>
-        <w:jc w:val="left"/>
-        <w:rPr>
-          <w:rFonts w:cs="Times New Roman"/>
-          <w:szCs w:val="24"/>
-        </w:rPr>
-      </w:pPr>
-      <w:r>
-        <w:rPr>
-          <w:rFonts w:cs="Times New Roman"/>
-          <w:szCs w:val="24"/>
-        </w:rPr>
-        <w:t>Подсистема авторизации</w:t>
-      </w:r>
-    </w:p>
-    <w:p>
-      <w:pPr>
-        <w:pStyle w:val="a5"/>
-        <w:numPr>
-          <w:ilvl w:val="1"/>
-          <w:numId w:val="6"/>
-        </w:numPr>
-        <w:spacing w:after="200" w:line="276" w:lineRule="auto"/>
-        <w:jc w:val="left"/>
-        <w:rPr>
-          <w:rFonts w:cs="Times New Roman"/>
-          <w:szCs w:val="24"/>
-        </w:rPr>
-      </w:pPr>
-      <w:r>
-        <w:rPr>
-          <w:rFonts w:cs="Times New Roman"/>
-          <w:szCs w:val="24"/>
-        </w:rPr>
-        <w:t xml:space="preserve"> Модуль проверки правильности и существования </w:t>
-      </w:r>
-      <w:proofErr w:type="spellStart"/>
-      <w:r>
-        <w:rPr>
-          <w:rFonts w:cs="Times New Roman"/>
-          <w:szCs w:val="24"/>
-        </w:rPr>
-        <w:t>токена</w:t>
-      </w:r>
-      <w:proofErr w:type="spellEnd"/>
-    </w:p>
-    <w:p>
-      <w:pPr>
-        <w:pStyle w:val="a5"/>
-        <w:numPr>
-          <w:ilvl w:val="1"/>
-          <w:numId w:val="6"/>
-        </w:numPr>
-        <w:spacing w:after="200" w:line="276" w:lineRule="auto"/>
-        <w:jc w:val="left"/>
-        <w:rPr>
-          <w:rFonts w:cs="Times New Roman"/>
-          <w:szCs w:val="24"/>
-        </w:rPr>
-      </w:pPr>
-      <w:r>
-        <w:rPr>
-          <w:rFonts w:cs="Times New Roman"/>
-          <w:szCs w:val="24"/>
-        </w:rPr>
-        <w:t xml:space="preserve"> Модуль получения данных из </w:t>
-      </w:r>
-      <w:proofErr w:type="spellStart"/>
-      <w:r>
-        <w:rPr>
-          <w:rFonts w:cs="Times New Roman"/>
-          <w:szCs w:val="24"/>
-        </w:rPr>
-        <w:t>токена</w:t>
-      </w:r>
-      <w:proofErr w:type="spellEnd"/>
-    </w:p>
-    <w:p>
-      <w:pPr>
-        <w:pStyle w:val="a5"/>
-        <w:numPr>
-          <w:ilvl w:val="0"/>
-          <w:numId w:val="6"/>
-        </w:numPr>
-        <w:spacing w:after="200" w:line="276" w:lineRule="auto"/>
-        <w:jc w:val="left"/>
-        <w:rPr>
-          <w:rFonts w:cs="Times New Roman"/>
-          <w:szCs w:val="24"/>
-          <w:lang w:val="en-US"/>
-        </w:rPr>
-      </w:pPr>
-      <w:r>
-        <w:rPr>
-          <w:rFonts w:cs="Times New Roman"/>
-          <w:szCs w:val="24"/>
-        </w:rPr>
-        <w:t>Подсистема тестирования задач</w:t>
-      </w:r>
-    </w:p>
-    <w:p>
-      <w:pPr>
-        <w:pStyle w:val="a5"/>
-        <w:numPr>
-          <w:ilvl w:val="1"/>
-          <w:numId w:val="6"/>
-        </w:numPr>
-        <w:spacing w:after="200" w:line="276" w:lineRule="auto"/>
-        <w:jc w:val="left"/>
-        <w:rPr>
-          <w:rFonts w:cs="Times New Roman"/>
-          <w:szCs w:val="24"/>
-        </w:rPr>
-      </w:pPr>
-      <w:r>
-        <w:rPr>
-          <w:rFonts w:cs="Times New Roman"/>
-          <w:szCs w:val="24"/>
-        </w:rPr>
-        <w:t xml:space="preserve"> Модуль отправки множества</w:t>
-      </w:r>
-      <w:r>
-        <w:rPr>
-          <w:rFonts w:cs="Times New Roman"/>
-          <w:szCs w:val="24"/>
-        </w:rPr>
-        <w:t xml:space="preserve"> решений на проверку</w:t>
-      </w:r>
-    </w:p>
-    <w:p>
-      <w:pPr>
-        <w:pStyle w:val="a5"/>
-        <w:numPr>
-          <w:ilvl w:val="1"/>
-          <w:numId w:val="6"/>
-        </w:numPr>
-        <w:spacing w:after="200" w:line="276" w:lineRule="auto"/>
-        <w:jc w:val="left"/>
-        <w:rPr>
-          <w:rFonts w:cs="Times New Roman"/>
-          <w:szCs w:val="24"/>
-        </w:rPr>
-      </w:pPr>
-      <w:r>
-        <w:rPr>
-          <w:rFonts w:cs="Times New Roman"/>
-          <w:szCs w:val="24"/>
-        </w:rPr>
-        <w:t xml:space="preserve"> Модуль перепроверки множества</w:t>
-      </w:r>
-      <w:r>
-        <w:rPr>
-          <w:rFonts w:cs="Times New Roman"/>
-          <w:szCs w:val="24"/>
-        </w:rPr>
-        <w:t xml:space="preserve"> решений</w:t>
-      </w:r>
-    </w:p>
-    <w:p>
-      <w:pPr>
-        <w:pStyle w:val="a5"/>
-        <w:numPr>
-          <w:ilvl w:val="1"/>
-          <w:numId w:val="6"/>
-        </w:numPr>
-        <w:spacing w:after="200" w:line="276" w:lineRule="auto"/>
-        <w:jc w:val="left"/>
-        <w:rPr>
-          <w:rFonts w:cs="Times New Roman"/>
-          <w:szCs w:val="24"/>
-        </w:rPr>
-      </w:pPr>
-      <w:r>
-        <w:rPr>
-          <w:rFonts w:cs="Times New Roman"/>
-          <w:szCs w:val="24"/>
-        </w:rPr>
-        <w:t xml:space="preserve"> Модуль получения множества результатов</w:t>
-      </w:r>
-    </w:p>
-    <w:p>
-      <w:pPr>
-        <w:pStyle w:val="a5"/>
-        <w:numPr>
-          <w:ilvl w:val="1"/>
-          <w:numId w:val="6"/>
-        </w:numPr>
-        <w:spacing w:after="200" w:line="276" w:lineRule="auto"/>
-        <w:jc w:val="left"/>
-        <w:rPr>
-          <w:rFonts w:cs="Times New Roman"/>
-          <w:szCs w:val="24"/>
-        </w:rPr>
-      </w:pPr>
-      <w:r>
-        <w:rPr>
-          <w:rFonts w:cs="Times New Roman"/>
-          <w:szCs w:val="24"/>
-        </w:rPr>
-        <w:t xml:space="preserve"> Модуль получения списка поддерживаемых языков программирования</w:t>
-      </w:r>
-    </w:p>
-    <w:p>
-      <w:pPr>
-        <w:ind w:firstLine="0"/>
-      </w:pPr>
     </w:p>
     <w:sectPr>
       <w:pgSz w:w="11906" w:h="16838"/>

</xml_diff>